<commit_message>
Contadores y mejoras de clases Reserva y Huespedes
Reimplementación completa de Huesped y Reserva
Manejo seguro de memoria dinámica sin librerías estándar
Generación automática de códigos (HSP-xxxx / RSV-xxxx)
Detección de conflictos de fechas en reservas
Impresión de comprobantes y resumen de huésped
Contadores de objetos y ciclos para análisis de recursos
Preparado para integración con Alojamiento y Anfitrion
</commit_message>
<xml_diff>
--- a/Documentos/Informe Desafio 2 Hugo y Angel .docx
+++ b/Documentos/Informe Desafio 2 Hugo y Angel .docx
@@ -69,7 +69,7 @@
     </w:p>
     <w:p>
       <w:pPr>
-        <w:pStyle w:val="Ttulo1"/>
+        <w:pStyle w:val="Heading1"/>
         <w:rPr>
           <w:szCs w:val="24"/>
           <w:lang w:val="es-419"/>
@@ -169,7 +169,7 @@
     </w:p>
     <w:p>
       <w:pPr>
-        <w:pStyle w:val="Ttulo1"/>
+        <w:pStyle w:val="Heading1"/>
         <w:rPr>
           <w:szCs w:val="24"/>
           <w:lang w:val="es-419"/>
@@ -189,7 +189,7 @@
     </w:p>
     <w:p>
       <w:pPr>
-        <w:pStyle w:val="Ttulo1"/>
+        <w:pStyle w:val="Heading1"/>
         <w:rPr>
           <w:szCs w:val="24"/>
           <w:lang w:val="es-419"/>
@@ -205,7 +205,7 @@
     </w:p>
     <w:p>
       <w:pPr>
-        <w:pStyle w:val="Ttulo1"/>
+        <w:pStyle w:val="Heading1"/>
         <w:rPr>
           <w:szCs w:val="24"/>
           <w:lang w:val="es-CO"/>
@@ -246,7 +246,7 @@
     </w:p>
     <w:p>
       <w:pPr>
-        <w:pStyle w:val="Ttulo1"/>
+        <w:pStyle w:val="Heading1"/>
         <w:rPr>
           <w:szCs w:val="24"/>
           <w:lang w:val="es-419"/>
@@ -255,7 +255,7 @@
     </w:p>
     <w:p>
       <w:pPr>
-        <w:pStyle w:val="Ttulo1"/>
+        <w:pStyle w:val="Heading1"/>
         <w:rPr>
           <w:szCs w:val="24"/>
           <w:lang w:val="es-419"/>
@@ -264,7 +264,7 @@
     </w:p>
     <w:p>
       <w:pPr>
-        <w:pStyle w:val="Ttulo1"/>
+        <w:pStyle w:val="Heading1"/>
         <w:rPr>
           <w:szCs w:val="24"/>
           <w:lang w:val="es-419"/>
@@ -273,7 +273,7 @@
     </w:p>
     <w:p>
       <w:pPr>
-        <w:pStyle w:val="Ttulo1"/>
+        <w:pStyle w:val="Heading1"/>
         <w:rPr>
           <w:szCs w:val="24"/>
           <w:lang w:val="es-419"/>
@@ -282,7 +282,7 @@
     </w:p>
     <w:p>
       <w:pPr>
-        <w:pStyle w:val="Ttulo1"/>
+        <w:pStyle w:val="Heading1"/>
         <w:rPr>
           <w:szCs w:val="24"/>
           <w:lang w:val="es-419"/>
@@ -291,7 +291,7 @@
     </w:p>
     <w:p>
       <w:pPr>
-        <w:pStyle w:val="Ttulo1"/>
+        <w:pStyle w:val="Heading1"/>
         <w:rPr>
           <w:szCs w:val="24"/>
           <w:lang w:val="es-419"/>
@@ -300,7 +300,7 @@
     </w:p>
     <w:p>
       <w:pPr>
-        <w:pStyle w:val="Ttulo1"/>
+        <w:pStyle w:val="Heading1"/>
         <w:rPr>
           <w:szCs w:val="24"/>
           <w:lang w:val="es-419"/>
@@ -309,7 +309,7 @@
     </w:p>
     <w:p>
       <w:pPr>
-        <w:pStyle w:val="Ttulo1"/>
+        <w:pStyle w:val="Heading1"/>
         <w:rPr>
           <w:szCs w:val="24"/>
           <w:lang w:val="es-419"/>
@@ -318,7 +318,7 @@
     </w:p>
     <w:p>
       <w:pPr>
-        <w:pStyle w:val="Ttulo1"/>
+        <w:pStyle w:val="Heading1"/>
         <w:rPr>
           <w:szCs w:val="24"/>
           <w:lang w:val="es-419"/>
@@ -1331,574 +1331,34 @@
         <w:rPr>
           <w:rFonts w:ascii="Times New Roman" w:hAnsi="Times New Roman"/>
           <w:szCs w:val="24"/>
-        </w:rPr>
-      </w:pPr>
-      <w:r>
-        <w:rPr>
-          <w:rFonts w:ascii="Times New Roman" w:hAnsi="Times New Roman"/>
-          <w:szCs w:val="24"/>
-        </w:rPr>
-        <w:t xml:space="preserve">Se </w:t>
+          <w:lang w:val="es-CO"/>
+        </w:rPr>
+      </w:pPr>
+      <w:r>
+        <w:rPr>
+          <w:rFonts w:ascii="Times New Roman" w:hAnsi="Times New Roman"/>
+          <w:szCs w:val="24"/>
+          <w:lang w:val="es-CO"/>
+        </w:rPr>
+        <w:t xml:space="preserve">Se diseñó como una clase sencilla para representar días, meses y años, sin uso de memoria dinámica. Se mejoró con validación de fechas en el constructor y </w:t>
       </w:r>
       <w:proofErr w:type="spellStart"/>
       <w:r>
         <w:rPr>
           <w:rFonts w:ascii="Times New Roman" w:hAnsi="Times New Roman"/>
           <w:szCs w:val="24"/>
-        </w:rPr>
-        <w:t>diseñó</w:t>
+          <w:lang w:val="es-CO"/>
+        </w:rPr>
+        <w:t>setters</w:t>
       </w:r>
       <w:proofErr w:type="spellEnd"/>
       <w:r>
         <w:rPr>
           <w:rFonts w:ascii="Times New Roman" w:hAnsi="Times New Roman"/>
           <w:szCs w:val="24"/>
-        </w:rPr>
-        <w:t xml:space="preserve"> </w:t>
-      </w:r>
-      <w:proofErr w:type="spellStart"/>
-      <w:r>
-        <w:rPr>
-          <w:rFonts w:ascii="Times New Roman" w:hAnsi="Times New Roman"/>
-          <w:szCs w:val="24"/>
-        </w:rPr>
-        <w:t>como</w:t>
-      </w:r>
-      <w:proofErr w:type="spellEnd"/>
-      <w:r>
-        <w:rPr>
-          <w:rFonts w:ascii="Times New Roman" w:hAnsi="Times New Roman"/>
-          <w:szCs w:val="24"/>
-        </w:rPr>
-        <w:t xml:space="preserve"> </w:t>
-      </w:r>
-      <w:proofErr w:type="spellStart"/>
-      <w:r>
-        <w:rPr>
-          <w:rFonts w:ascii="Times New Roman" w:hAnsi="Times New Roman"/>
-          <w:szCs w:val="24"/>
-        </w:rPr>
-        <w:t>una</w:t>
-      </w:r>
-      <w:proofErr w:type="spellEnd"/>
-      <w:r>
-        <w:rPr>
-          <w:rFonts w:ascii="Times New Roman" w:hAnsi="Times New Roman"/>
-          <w:szCs w:val="24"/>
-        </w:rPr>
-        <w:t xml:space="preserve"> </w:t>
-      </w:r>
-      <w:proofErr w:type="spellStart"/>
-      <w:r>
-        <w:rPr>
-          <w:rFonts w:ascii="Times New Roman" w:hAnsi="Times New Roman"/>
-          <w:szCs w:val="24"/>
-        </w:rPr>
-        <w:t>clase</w:t>
-      </w:r>
-      <w:proofErr w:type="spellEnd"/>
-      <w:r>
-        <w:rPr>
-          <w:rFonts w:ascii="Times New Roman" w:hAnsi="Times New Roman"/>
-          <w:szCs w:val="24"/>
-        </w:rPr>
-        <w:t xml:space="preserve"> </w:t>
-      </w:r>
-      <w:proofErr w:type="spellStart"/>
-      <w:r>
-        <w:rPr>
-          <w:rFonts w:ascii="Times New Roman" w:hAnsi="Times New Roman"/>
-          <w:szCs w:val="24"/>
-        </w:rPr>
-        <w:t>sencilla</w:t>
-      </w:r>
-      <w:proofErr w:type="spellEnd"/>
-      <w:r>
-        <w:rPr>
-          <w:rFonts w:ascii="Times New Roman" w:hAnsi="Times New Roman"/>
-          <w:szCs w:val="24"/>
-        </w:rPr>
-        <w:t xml:space="preserve"> para </w:t>
-      </w:r>
-      <w:proofErr w:type="spellStart"/>
-      <w:r>
-        <w:rPr>
-          <w:rFonts w:ascii="Times New Roman" w:hAnsi="Times New Roman"/>
-          <w:szCs w:val="24"/>
-        </w:rPr>
-        <w:t>representar</w:t>
-      </w:r>
-      <w:proofErr w:type="spellEnd"/>
-      <w:r>
-        <w:rPr>
-          <w:rFonts w:ascii="Times New Roman" w:hAnsi="Times New Roman"/>
-          <w:szCs w:val="24"/>
-        </w:rPr>
-        <w:t xml:space="preserve"> días, meses y </w:t>
-      </w:r>
-      <w:proofErr w:type="spellStart"/>
-      <w:r>
-        <w:rPr>
-          <w:rFonts w:ascii="Times New Roman" w:hAnsi="Times New Roman"/>
-          <w:szCs w:val="24"/>
-        </w:rPr>
-        <w:t>años</w:t>
-      </w:r>
-      <w:proofErr w:type="spellEnd"/>
-      <w:r>
-        <w:rPr>
-          <w:rFonts w:ascii="Times New Roman" w:hAnsi="Times New Roman"/>
-          <w:szCs w:val="24"/>
-        </w:rPr>
-        <w:t xml:space="preserve">, sin </w:t>
-      </w:r>
-      <w:proofErr w:type="spellStart"/>
-      <w:r>
-        <w:rPr>
-          <w:rFonts w:ascii="Times New Roman" w:hAnsi="Times New Roman"/>
-          <w:szCs w:val="24"/>
-        </w:rPr>
-        <w:t>uso</w:t>
-      </w:r>
-      <w:proofErr w:type="spellEnd"/>
-      <w:r>
-        <w:rPr>
-          <w:rFonts w:ascii="Times New Roman" w:hAnsi="Times New Roman"/>
-          <w:szCs w:val="24"/>
-        </w:rPr>
-        <w:t xml:space="preserve"> de </w:t>
-      </w:r>
-      <w:proofErr w:type="spellStart"/>
-      <w:r>
-        <w:rPr>
-          <w:rFonts w:ascii="Times New Roman" w:hAnsi="Times New Roman"/>
-          <w:szCs w:val="24"/>
-        </w:rPr>
-        <w:t>memoria</w:t>
-      </w:r>
-      <w:proofErr w:type="spellEnd"/>
-      <w:r>
-        <w:rPr>
-          <w:rFonts w:ascii="Times New Roman" w:hAnsi="Times New Roman"/>
-          <w:szCs w:val="24"/>
-        </w:rPr>
-        <w:t xml:space="preserve"> </w:t>
-      </w:r>
-      <w:proofErr w:type="spellStart"/>
-      <w:r>
-        <w:rPr>
-          <w:rFonts w:ascii="Times New Roman" w:hAnsi="Times New Roman"/>
-          <w:szCs w:val="24"/>
-        </w:rPr>
-        <w:t>dinámica</w:t>
-      </w:r>
-      <w:proofErr w:type="spellEnd"/>
-      <w:r>
-        <w:rPr>
-          <w:rFonts w:ascii="Times New Roman" w:hAnsi="Times New Roman"/>
-          <w:szCs w:val="24"/>
-        </w:rPr>
-        <w:t xml:space="preserve">. Se </w:t>
-      </w:r>
-      <w:proofErr w:type="spellStart"/>
-      <w:r>
-        <w:rPr>
-          <w:rFonts w:ascii="Times New Roman" w:hAnsi="Times New Roman"/>
-          <w:szCs w:val="24"/>
-        </w:rPr>
-        <w:t>mejoró</w:t>
-      </w:r>
-      <w:proofErr w:type="spellEnd"/>
-      <w:r>
-        <w:rPr>
-          <w:rFonts w:ascii="Times New Roman" w:hAnsi="Times New Roman"/>
-          <w:szCs w:val="24"/>
-        </w:rPr>
-        <w:t xml:space="preserve"> con </w:t>
-      </w:r>
-      <w:proofErr w:type="spellStart"/>
-      <w:r>
-        <w:rPr>
-          <w:rFonts w:ascii="Times New Roman" w:hAnsi="Times New Roman"/>
-          <w:szCs w:val="24"/>
-        </w:rPr>
-        <w:t>validación</w:t>
-      </w:r>
-      <w:proofErr w:type="spellEnd"/>
-      <w:r>
-        <w:rPr>
-          <w:rFonts w:ascii="Times New Roman" w:hAnsi="Times New Roman"/>
-          <w:szCs w:val="24"/>
-        </w:rPr>
-        <w:t xml:space="preserve"> de </w:t>
-      </w:r>
-      <w:proofErr w:type="spellStart"/>
-      <w:r>
-        <w:rPr>
-          <w:rFonts w:ascii="Times New Roman" w:hAnsi="Times New Roman"/>
-          <w:szCs w:val="24"/>
-        </w:rPr>
-        <w:t>fechas</w:t>
-      </w:r>
-      <w:proofErr w:type="spellEnd"/>
-      <w:r>
-        <w:rPr>
-          <w:rFonts w:ascii="Times New Roman" w:hAnsi="Times New Roman"/>
-          <w:szCs w:val="24"/>
-        </w:rPr>
-        <w:t xml:space="preserve"> </w:t>
-      </w:r>
-      <w:proofErr w:type="spellStart"/>
-      <w:r>
-        <w:rPr>
-          <w:rFonts w:ascii="Times New Roman" w:hAnsi="Times New Roman"/>
-          <w:szCs w:val="24"/>
-        </w:rPr>
-        <w:t>en</w:t>
-      </w:r>
-      <w:proofErr w:type="spellEnd"/>
-      <w:r>
-        <w:rPr>
-          <w:rFonts w:ascii="Times New Roman" w:hAnsi="Times New Roman"/>
-          <w:szCs w:val="24"/>
-        </w:rPr>
-        <w:t xml:space="preserve"> </w:t>
-      </w:r>
-      <w:proofErr w:type="spellStart"/>
-      <w:r>
-        <w:rPr>
-          <w:rFonts w:ascii="Times New Roman" w:hAnsi="Times New Roman"/>
-          <w:szCs w:val="24"/>
-        </w:rPr>
-        <w:t>el</w:t>
-      </w:r>
-      <w:proofErr w:type="spellEnd"/>
-      <w:r>
-        <w:rPr>
-          <w:rFonts w:ascii="Times New Roman" w:hAnsi="Times New Roman"/>
-          <w:szCs w:val="24"/>
-        </w:rPr>
-        <w:t xml:space="preserve"> constructor y </w:t>
-      </w:r>
-      <w:proofErr w:type="gramStart"/>
-      <w:r>
-        <w:rPr>
-          <w:rFonts w:ascii="Times New Roman" w:hAnsi="Times New Roman"/>
-          <w:szCs w:val="24"/>
-        </w:rPr>
-        <w:t>setters</w:t>
-      </w:r>
-      <w:proofErr w:type="gramEnd"/>
-      <w:r>
-        <w:rPr>
-          <w:rFonts w:ascii="Times New Roman" w:hAnsi="Times New Roman"/>
-          <w:szCs w:val="24"/>
-        </w:rPr>
-        <w:t xml:space="preserve"> para </w:t>
-      </w:r>
-      <w:proofErr w:type="spellStart"/>
-      <w:r>
-        <w:rPr>
-          <w:rFonts w:ascii="Times New Roman" w:hAnsi="Times New Roman"/>
-          <w:szCs w:val="24"/>
-        </w:rPr>
-        <w:t>evitar</w:t>
-      </w:r>
-      <w:proofErr w:type="spellEnd"/>
-      <w:r>
-        <w:rPr>
-          <w:rFonts w:ascii="Times New Roman" w:hAnsi="Times New Roman"/>
-          <w:szCs w:val="24"/>
-        </w:rPr>
-        <w:t xml:space="preserve"> </w:t>
-      </w:r>
-      <w:proofErr w:type="spellStart"/>
-      <w:r>
-        <w:rPr>
-          <w:rFonts w:ascii="Times New Roman" w:hAnsi="Times New Roman"/>
-          <w:szCs w:val="24"/>
-        </w:rPr>
-        <w:t>valores</w:t>
-      </w:r>
-      <w:proofErr w:type="spellEnd"/>
-      <w:r>
-        <w:rPr>
-          <w:rFonts w:ascii="Times New Roman" w:hAnsi="Times New Roman"/>
-          <w:szCs w:val="24"/>
-        </w:rPr>
-        <w:t xml:space="preserve"> </w:t>
-      </w:r>
-      <w:proofErr w:type="spellStart"/>
-      <w:r>
-        <w:rPr>
-          <w:rFonts w:ascii="Times New Roman" w:hAnsi="Times New Roman"/>
-          <w:szCs w:val="24"/>
-        </w:rPr>
-        <w:t>inválidos</w:t>
-      </w:r>
-      <w:proofErr w:type="spellEnd"/>
-      <w:r>
-        <w:rPr>
-          <w:rFonts w:ascii="Times New Roman" w:hAnsi="Times New Roman"/>
-          <w:szCs w:val="24"/>
-        </w:rPr>
-        <w:t xml:space="preserve">. Se </w:t>
-      </w:r>
-      <w:proofErr w:type="spellStart"/>
-      <w:r>
-        <w:rPr>
-          <w:rFonts w:ascii="Times New Roman" w:hAnsi="Times New Roman"/>
-          <w:szCs w:val="24"/>
-        </w:rPr>
-        <w:t>implementaron</w:t>
-      </w:r>
-      <w:proofErr w:type="spellEnd"/>
-      <w:r>
-        <w:rPr>
-          <w:rFonts w:ascii="Times New Roman" w:hAnsi="Times New Roman"/>
-          <w:szCs w:val="24"/>
-        </w:rPr>
-        <w:t xml:space="preserve"> </w:t>
-      </w:r>
-      <w:proofErr w:type="spellStart"/>
-      <w:r>
-        <w:rPr>
-          <w:rFonts w:ascii="Times New Roman" w:hAnsi="Times New Roman"/>
-          <w:szCs w:val="24"/>
-        </w:rPr>
-        <w:t>operadores</w:t>
-      </w:r>
-      <w:proofErr w:type="spellEnd"/>
-      <w:r>
-        <w:rPr>
-          <w:rFonts w:ascii="Times New Roman" w:hAnsi="Times New Roman"/>
-          <w:szCs w:val="24"/>
-        </w:rPr>
-        <w:t xml:space="preserve"> de </w:t>
-      </w:r>
-      <w:proofErr w:type="spellStart"/>
-      <w:r>
-        <w:rPr>
-          <w:rFonts w:ascii="Times New Roman" w:hAnsi="Times New Roman"/>
-          <w:szCs w:val="24"/>
-        </w:rPr>
-        <w:t>comparación</w:t>
-      </w:r>
-      <w:proofErr w:type="spellEnd"/>
-      <w:r>
-        <w:rPr>
-          <w:rFonts w:ascii="Times New Roman" w:hAnsi="Times New Roman"/>
-          <w:szCs w:val="24"/>
-        </w:rPr>
-        <w:t xml:space="preserve"> (==, &lt;, &lt;=, &gt;=), </w:t>
-      </w:r>
-      <w:proofErr w:type="spellStart"/>
-      <w:r>
-        <w:rPr>
-          <w:rFonts w:ascii="Times New Roman" w:hAnsi="Times New Roman"/>
-          <w:szCs w:val="24"/>
-        </w:rPr>
-        <w:t>el</w:t>
-      </w:r>
-      <w:proofErr w:type="spellEnd"/>
-      <w:r>
-        <w:rPr>
-          <w:rFonts w:ascii="Times New Roman" w:hAnsi="Times New Roman"/>
-          <w:szCs w:val="24"/>
-        </w:rPr>
-        <w:t xml:space="preserve"> </w:t>
-      </w:r>
-      <w:proofErr w:type="spellStart"/>
-      <w:r>
-        <w:rPr>
-          <w:rFonts w:ascii="Times New Roman" w:hAnsi="Times New Roman"/>
-          <w:szCs w:val="24"/>
-        </w:rPr>
-        <w:t>operador</w:t>
-      </w:r>
-      <w:proofErr w:type="spellEnd"/>
-      <w:r>
-        <w:rPr>
-          <w:rFonts w:ascii="Times New Roman" w:hAnsi="Times New Roman"/>
-          <w:szCs w:val="24"/>
-        </w:rPr>
-        <w:t xml:space="preserve"> de </w:t>
-      </w:r>
-      <w:proofErr w:type="spellStart"/>
-      <w:r>
-        <w:rPr>
-          <w:rFonts w:ascii="Times New Roman" w:hAnsi="Times New Roman"/>
-          <w:szCs w:val="24"/>
-        </w:rPr>
-        <w:t>suma</w:t>
-      </w:r>
-      <w:proofErr w:type="spellEnd"/>
-      <w:r>
-        <w:rPr>
-          <w:rFonts w:ascii="Times New Roman" w:hAnsi="Times New Roman"/>
-          <w:szCs w:val="24"/>
-        </w:rPr>
-        <w:t xml:space="preserve"> (+) para </w:t>
-      </w:r>
-      <w:proofErr w:type="spellStart"/>
-      <w:r>
-        <w:rPr>
-          <w:rFonts w:ascii="Times New Roman" w:hAnsi="Times New Roman"/>
-          <w:szCs w:val="24"/>
-        </w:rPr>
-        <w:t>calcular</w:t>
-      </w:r>
-      <w:proofErr w:type="spellEnd"/>
-      <w:r>
-        <w:rPr>
-          <w:rFonts w:ascii="Times New Roman" w:hAnsi="Times New Roman"/>
-          <w:szCs w:val="24"/>
-        </w:rPr>
-        <w:t xml:space="preserve"> </w:t>
-      </w:r>
-      <w:proofErr w:type="spellStart"/>
-      <w:r>
-        <w:rPr>
-          <w:rFonts w:ascii="Times New Roman" w:hAnsi="Times New Roman"/>
-          <w:szCs w:val="24"/>
-        </w:rPr>
-        <w:t>fechas</w:t>
-      </w:r>
-      <w:proofErr w:type="spellEnd"/>
-      <w:r>
-        <w:rPr>
-          <w:rFonts w:ascii="Times New Roman" w:hAnsi="Times New Roman"/>
-          <w:szCs w:val="24"/>
-        </w:rPr>
-        <w:t xml:space="preserve"> </w:t>
-      </w:r>
-      <w:proofErr w:type="spellStart"/>
-      <w:r>
-        <w:rPr>
-          <w:rFonts w:ascii="Times New Roman" w:hAnsi="Times New Roman"/>
-          <w:szCs w:val="24"/>
-        </w:rPr>
-        <w:t>futuras</w:t>
-      </w:r>
-      <w:proofErr w:type="spellEnd"/>
-      <w:r>
-        <w:rPr>
-          <w:rFonts w:ascii="Times New Roman" w:hAnsi="Times New Roman"/>
-          <w:szCs w:val="24"/>
-        </w:rPr>
-        <w:t xml:space="preserve">, y </w:t>
-      </w:r>
-      <w:proofErr w:type="spellStart"/>
-      <w:r>
-        <w:rPr>
-          <w:rFonts w:ascii="Times New Roman" w:hAnsi="Times New Roman"/>
-          <w:szCs w:val="24"/>
-        </w:rPr>
-        <w:t>el</w:t>
-      </w:r>
-      <w:proofErr w:type="spellEnd"/>
-      <w:r>
-        <w:rPr>
-          <w:rFonts w:ascii="Times New Roman" w:hAnsi="Times New Roman"/>
-          <w:szCs w:val="24"/>
-        </w:rPr>
-        <w:t xml:space="preserve"> </w:t>
-      </w:r>
-      <w:proofErr w:type="spellStart"/>
-      <w:r>
-        <w:rPr>
-          <w:rFonts w:ascii="Times New Roman" w:hAnsi="Times New Roman"/>
-          <w:szCs w:val="24"/>
-        </w:rPr>
-        <w:t>operador</w:t>
-      </w:r>
-      <w:proofErr w:type="spellEnd"/>
-      <w:r>
-        <w:rPr>
-          <w:rFonts w:ascii="Times New Roman" w:hAnsi="Times New Roman"/>
-          <w:szCs w:val="24"/>
-        </w:rPr>
-        <w:t xml:space="preserve"> de </w:t>
-      </w:r>
-      <w:proofErr w:type="spellStart"/>
-      <w:r>
-        <w:rPr>
-          <w:rFonts w:ascii="Times New Roman" w:hAnsi="Times New Roman"/>
-          <w:szCs w:val="24"/>
-        </w:rPr>
-        <w:t>asignación</w:t>
-      </w:r>
-      <w:proofErr w:type="spellEnd"/>
-      <w:r>
-        <w:rPr>
-          <w:rFonts w:ascii="Times New Roman" w:hAnsi="Times New Roman"/>
-          <w:szCs w:val="24"/>
-        </w:rPr>
-        <w:t xml:space="preserve"> = para </w:t>
-      </w:r>
-      <w:proofErr w:type="spellStart"/>
-      <w:r>
-        <w:rPr>
-          <w:rFonts w:ascii="Times New Roman" w:hAnsi="Times New Roman"/>
-          <w:szCs w:val="24"/>
-        </w:rPr>
-        <w:t>garantizar</w:t>
-      </w:r>
-      <w:proofErr w:type="spellEnd"/>
-      <w:r>
-        <w:rPr>
-          <w:rFonts w:ascii="Times New Roman" w:hAnsi="Times New Roman"/>
-          <w:szCs w:val="24"/>
-        </w:rPr>
-        <w:t xml:space="preserve"> </w:t>
-      </w:r>
-      <w:proofErr w:type="spellStart"/>
-      <w:r>
-        <w:rPr>
-          <w:rFonts w:ascii="Times New Roman" w:hAnsi="Times New Roman"/>
-          <w:szCs w:val="24"/>
-        </w:rPr>
-        <w:t>copias</w:t>
-      </w:r>
-      <w:proofErr w:type="spellEnd"/>
-      <w:r>
-        <w:rPr>
-          <w:rFonts w:ascii="Times New Roman" w:hAnsi="Times New Roman"/>
-          <w:szCs w:val="24"/>
-        </w:rPr>
-        <w:t xml:space="preserve"> </w:t>
-      </w:r>
-      <w:proofErr w:type="spellStart"/>
-      <w:r>
-        <w:rPr>
-          <w:rFonts w:ascii="Times New Roman" w:hAnsi="Times New Roman"/>
-          <w:szCs w:val="24"/>
-        </w:rPr>
-        <w:t>correctas</w:t>
-      </w:r>
-      <w:proofErr w:type="spellEnd"/>
-      <w:r>
-        <w:rPr>
-          <w:rFonts w:ascii="Times New Roman" w:hAnsi="Times New Roman"/>
-          <w:szCs w:val="24"/>
-        </w:rPr>
-        <w:t xml:space="preserve">. El </w:t>
-      </w:r>
-      <w:proofErr w:type="spellStart"/>
-      <w:r>
-        <w:rPr>
-          <w:rFonts w:ascii="Times New Roman" w:hAnsi="Times New Roman"/>
-          <w:szCs w:val="24"/>
-        </w:rPr>
-        <w:t>método</w:t>
-      </w:r>
-      <w:proofErr w:type="spellEnd"/>
-      <w:r>
-        <w:rPr>
-          <w:rFonts w:ascii="Times New Roman" w:hAnsi="Times New Roman"/>
-          <w:szCs w:val="24"/>
-        </w:rPr>
-        <w:t xml:space="preserve"> </w:t>
+          <w:lang w:val="es-CO"/>
+        </w:rPr>
+        <w:t xml:space="preserve"> para evitar valores inválidos. Se implementaron operadores de comparación (==, &lt;, &lt;=, &gt;=), el operador de suma (+) para calcular fechas futuras, y el operador de asignación = para garantizar copias correctas. El método </w:t>
       </w:r>
       <w:proofErr w:type="spellStart"/>
       <w:proofErr w:type="gramStart"/>
@@ -1906,6 +1366,7 @@
         <w:rPr>
           <w:rFonts w:ascii="Times New Roman" w:hAnsi="Times New Roman"/>
           <w:szCs w:val="24"/>
+          <w:lang w:val="es-CO"/>
         </w:rPr>
         <w:t>toString</w:t>
       </w:r>
@@ -1914,6 +1375,7 @@
         <w:rPr>
           <w:rFonts w:ascii="Times New Roman" w:hAnsi="Times New Roman"/>
           <w:szCs w:val="24"/>
+          <w:lang w:val="es-CO"/>
         </w:rPr>
         <w:t>(</w:t>
       </w:r>
@@ -1922,72 +1384,9 @@
         <w:rPr>
           <w:rFonts w:ascii="Times New Roman" w:hAnsi="Times New Roman"/>
           <w:szCs w:val="24"/>
-        </w:rPr>
-        <w:t xml:space="preserve">) genera </w:t>
-      </w:r>
-      <w:proofErr w:type="spellStart"/>
-      <w:r>
-        <w:rPr>
-          <w:rFonts w:ascii="Times New Roman" w:hAnsi="Times New Roman"/>
-          <w:szCs w:val="24"/>
-        </w:rPr>
-        <w:t>una</w:t>
-      </w:r>
-      <w:proofErr w:type="spellEnd"/>
-      <w:r>
-        <w:rPr>
-          <w:rFonts w:ascii="Times New Roman" w:hAnsi="Times New Roman"/>
-          <w:szCs w:val="24"/>
-        </w:rPr>
-        <w:t xml:space="preserve"> </w:t>
-      </w:r>
-      <w:proofErr w:type="spellStart"/>
-      <w:r>
-        <w:rPr>
-          <w:rFonts w:ascii="Times New Roman" w:hAnsi="Times New Roman"/>
-          <w:szCs w:val="24"/>
-        </w:rPr>
-        <w:t>representación</w:t>
-      </w:r>
-      <w:proofErr w:type="spellEnd"/>
-      <w:r>
-        <w:rPr>
-          <w:rFonts w:ascii="Times New Roman" w:hAnsi="Times New Roman"/>
-          <w:szCs w:val="24"/>
-        </w:rPr>
-        <w:t xml:space="preserve"> textual </w:t>
-      </w:r>
-      <w:proofErr w:type="spellStart"/>
-      <w:r>
-        <w:rPr>
-          <w:rFonts w:ascii="Times New Roman" w:hAnsi="Times New Roman"/>
-          <w:szCs w:val="24"/>
-        </w:rPr>
-        <w:t>dinámica</w:t>
-      </w:r>
-      <w:proofErr w:type="spellEnd"/>
-      <w:r>
-        <w:rPr>
-          <w:rFonts w:ascii="Times New Roman" w:hAnsi="Times New Roman"/>
-          <w:szCs w:val="24"/>
-        </w:rPr>
-        <w:t xml:space="preserve"> de la </w:t>
-      </w:r>
-      <w:proofErr w:type="spellStart"/>
-      <w:r>
-        <w:rPr>
-          <w:rFonts w:ascii="Times New Roman" w:hAnsi="Times New Roman"/>
-          <w:szCs w:val="24"/>
-        </w:rPr>
-        <w:t>fecha</w:t>
-      </w:r>
-      <w:proofErr w:type="spellEnd"/>
-      <w:r>
-        <w:rPr>
-          <w:rFonts w:ascii="Times New Roman" w:hAnsi="Times New Roman"/>
-          <w:szCs w:val="24"/>
-        </w:rPr>
-        <w:t>.</w:t>
+          <w:lang w:val="es-CO"/>
+        </w:rPr>
+        <w:t>) genera una representación textual dinámica de la fecha.</w:t>
       </w:r>
     </w:p>
     <w:p>
@@ -2228,759 +1627,16 @@
         <w:rPr>
           <w:rFonts w:ascii="Times New Roman" w:hAnsi="Times New Roman"/>
           <w:szCs w:val="24"/>
-        </w:rPr>
-      </w:pPr>
-      <w:proofErr w:type="spellStart"/>
-      <w:r>
-        <w:rPr>
-          <w:rFonts w:ascii="Times New Roman" w:hAnsi="Times New Roman"/>
-          <w:szCs w:val="24"/>
-        </w:rPr>
-        <w:t>Encapsula</w:t>
-      </w:r>
-      <w:proofErr w:type="spellEnd"/>
-      <w:r>
-        <w:rPr>
-          <w:rFonts w:ascii="Times New Roman" w:hAnsi="Times New Roman"/>
-          <w:szCs w:val="24"/>
-        </w:rPr>
-        <w:t xml:space="preserve"> </w:t>
-      </w:r>
-      <w:proofErr w:type="spellStart"/>
-      <w:r>
-        <w:rPr>
-          <w:rFonts w:ascii="Times New Roman" w:hAnsi="Times New Roman"/>
-          <w:szCs w:val="24"/>
-        </w:rPr>
-        <w:t>toda</w:t>
-      </w:r>
-      <w:proofErr w:type="spellEnd"/>
-      <w:r>
-        <w:rPr>
-          <w:rFonts w:ascii="Times New Roman" w:hAnsi="Times New Roman"/>
-          <w:szCs w:val="24"/>
-        </w:rPr>
-        <w:t xml:space="preserve"> la </w:t>
-      </w:r>
-      <w:proofErr w:type="spellStart"/>
-      <w:r>
-        <w:rPr>
-          <w:rFonts w:ascii="Times New Roman" w:hAnsi="Times New Roman"/>
-          <w:szCs w:val="24"/>
-        </w:rPr>
-        <w:t>información</w:t>
-      </w:r>
-      <w:proofErr w:type="spellEnd"/>
-      <w:r>
-        <w:rPr>
-          <w:rFonts w:ascii="Times New Roman" w:hAnsi="Times New Roman"/>
-          <w:szCs w:val="24"/>
-        </w:rPr>
-        <w:t xml:space="preserve"> </w:t>
-      </w:r>
-      <w:proofErr w:type="spellStart"/>
-      <w:r>
-        <w:rPr>
-          <w:rFonts w:ascii="Times New Roman" w:hAnsi="Times New Roman"/>
-          <w:szCs w:val="24"/>
-        </w:rPr>
-        <w:t>relacionada</w:t>
-      </w:r>
-      <w:proofErr w:type="spellEnd"/>
-      <w:r>
-        <w:rPr>
-          <w:rFonts w:ascii="Times New Roman" w:hAnsi="Times New Roman"/>
-          <w:szCs w:val="24"/>
-        </w:rPr>
-        <w:t xml:space="preserve"> con </w:t>
-      </w:r>
-      <w:proofErr w:type="spellStart"/>
-      <w:r>
-        <w:rPr>
-          <w:rFonts w:ascii="Times New Roman" w:hAnsi="Times New Roman"/>
-          <w:szCs w:val="24"/>
-        </w:rPr>
-        <w:t>una</w:t>
-      </w:r>
-      <w:proofErr w:type="spellEnd"/>
-      <w:r>
-        <w:rPr>
-          <w:rFonts w:ascii="Times New Roman" w:hAnsi="Times New Roman"/>
-          <w:szCs w:val="24"/>
-        </w:rPr>
-        <w:t xml:space="preserve"> </w:t>
-      </w:r>
-      <w:proofErr w:type="spellStart"/>
-      <w:r>
-        <w:rPr>
-          <w:rFonts w:ascii="Times New Roman" w:hAnsi="Times New Roman"/>
-          <w:szCs w:val="24"/>
-        </w:rPr>
-        <w:t>reserva</w:t>
-      </w:r>
-      <w:proofErr w:type="spellEnd"/>
-      <w:r>
-        <w:rPr>
-          <w:rFonts w:ascii="Times New Roman" w:hAnsi="Times New Roman"/>
-          <w:szCs w:val="24"/>
-        </w:rPr>
-        <w:t xml:space="preserve">, </w:t>
-      </w:r>
-      <w:proofErr w:type="spellStart"/>
-      <w:r>
-        <w:rPr>
-          <w:rFonts w:ascii="Times New Roman" w:hAnsi="Times New Roman"/>
-          <w:szCs w:val="24"/>
-        </w:rPr>
-        <w:t>incluyendo</w:t>
-      </w:r>
-      <w:proofErr w:type="spellEnd"/>
-      <w:r>
-        <w:rPr>
-          <w:rFonts w:ascii="Times New Roman" w:hAnsi="Times New Roman"/>
-          <w:szCs w:val="24"/>
-        </w:rPr>
-        <w:t xml:space="preserve"> </w:t>
-      </w:r>
-      <w:proofErr w:type="spellStart"/>
-      <w:r>
-        <w:rPr>
-          <w:rFonts w:ascii="Times New Roman" w:hAnsi="Times New Roman"/>
-          <w:szCs w:val="24"/>
-        </w:rPr>
-        <w:t>código</w:t>
-      </w:r>
-      <w:proofErr w:type="spellEnd"/>
-      <w:r>
-        <w:rPr>
-          <w:rFonts w:ascii="Times New Roman" w:hAnsi="Times New Roman"/>
-          <w:szCs w:val="24"/>
-        </w:rPr>
-        <w:t xml:space="preserve"> </w:t>
-      </w:r>
-      <w:proofErr w:type="spellStart"/>
-      <w:r>
-        <w:rPr>
-          <w:rFonts w:ascii="Times New Roman" w:hAnsi="Times New Roman"/>
-          <w:szCs w:val="24"/>
-        </w:rPr>
-        <w:t>único</w:t>
-      </w:r>
-      <w:proofErr w:type="spellEnd"/>
-      <w:r>
-        <w:rPr>
-          <w:rFonts w:ascii="Times New Roman" w:hAnsi="Times New Roman"/>
-          <w:szCs w:val="24"/>
-        </w:rPr>
-        <w:t xml:space="preserve"> </w:t>
-      </w:r>
-      <w:proofErr w:type="spellStart"/>
-      <w:r>
-        <w:rPr>
-          <w:rFonts w:ascii="Times New Roman" w:hAnsi="Times New Roman"/>
-          <w:szCs w:val="24"/>
-        </w:rPr>
-        <w:t>generado</w:t>
-      </w:r>
-      <w:proofErr w:type="spellEnd"/>
-      <w:r>
-        <w:rPr>
-          <w:rFonts w:ascii="Times New Roman" w:hAnsi="Times New Roman"/>
-          <w:szCs w:val="24"/>
-        </w:rPr>
-        <w:t xml:space="preserve"> </w:t>
-      </w:r>
-      <w:proofErr w:type="spellStart"/>
-      <w:r>
-        <w:rPr>
-          <w:rFonts w:ascii="Times New Roman" w:hAnsi="Times New Roman"/>
-          <w:szCs w:val="24"/>
-        </w:rPr>
-        <w:t>automáticamente</w:t>
-      </w:r>
-      <w:proofErr w:type="spellEnd"/>
-      <w:r>
-        <w:rPr>
-          <w:rFonts w:ascii="Times New Roman" w:hAnsi="Times New Roman"/>
-          <w:szCs w:val="24"/>
-        </w:rPr>
-        <w:t xml:space="preserve"> (RSV-0001, etc.), </w:t>
-      </w:r>
-      <w:proofErr w:type="spellStart"/>
-      <w:r>
-        <w:rPr>
-          <w:rFonts w:ascii="Times New Roman" w:hAnsi="Times New Roman"/>
-          <w:szCs w:val="24"/>
-        </w:rPr>
-        <w:t>fechas</w:t>
-      </w:r>
-      <w:proofErr w:type="spellEnd"/>
-      <w:r>
-        <w:rPr>
-          <w:rFonts w:ascii="Times New Roman" w:hAnsi="Times New Roman"/>
-          <w:szCs w:val="24"/>
-        </w:rPr>
-        <w:t xml:space="preserve"> de entrada y </w:t>
-      </w:r>
-      <w:proofErr w:type="spellStart"/>
-      <w:r>
-        <w:rPr>
-          <w:rFonts w:ascii="Times New Roman" w:hAnsi="Times New Roman"/>
-          <w:szCs w:val="24"/>
-        </w:rPr>
-        <w:t>pago</w:t>
-      </w:r>
-      <w:proofErr w:type="spellEnd"/>
-      <w:r>
-        <w:rPr>
-          <w:rFonts w:ascii="Times New Roman" w:hAnsi="Times New Roman"/>
-          <w:szCs w:val="24"/>
-        </w:rPr>
-        <w:t xml:space="preserve">, </w:t>
-      </w:r>
-      <w:proofErr w:type="spellStart"/>
-      <w:r>
-        <w:rPr>
-          <w:rFonts w:ascii="Times New Roman" w:hAnsi="Times New Roman"/>
-          <w:szCs w:val="24"/>
-        </w:rPr>
-        <w:t>duración</w:t>
-      </w:r>
-      <w:proofErr w:type="spellEnd"/>
-      <w:r>
-        <w:rPr>
-          <w:rFonts w:ascii="Times New Roman" w:hAnsi="Times New Roman"/>
-          <w:szCs w:val="24"/>
-        </w:rPr>
-        <w:t xml:space="preserve">, </w:t>
-      </w:r>
-      <w:proofErr w:type="spellStart"/>
-      <w:r>
-        <w:rPr>
-          <w:rFonts w:ascii="Times New Roman" w:hAnsi="Times New Roman"/>
-          <w:szCs w:val="24"/>
-        </w:rPr>
-        <w:t>alojamiento</w:t>
-      </w:r>
-      <w:proofErr w:type="spellEnd"/>
-      <w:r>
-        <w:rPr>
-          <w:rFonts w:ascii="Times New Roman" w:hAnsi="Times New Roman"/>
-          <w:szCs w:val="24"/>
-        </w:rPr>
-        <w:t xml:space="preserve"> </w:t>
-      </w:r>
-      <w:proofErr w:type="spellStart"/>
-      <w:r>
-        <w:rPr>
-          <w:rFonts w:ascii="Times New Roman" w:hAnsi="Times New Roman"/>
-          <w:szCs w:val="24"/>
-        </w:rPr>
-        <w:t>reservado</w:t>
-      </w:r>
-      <w:proofErr w:type="spellEnd"/>
-      <w:r>
-        <w:rPr>
-          <w:rFonts w:ascii="Times New Roman" w:hAnsi="Times New Roman"/>
-          <w:szCs w:val="24"/>
-        </w:rPr>
-        <w:t xml:space="preserve">, </w:t>
-      </w:r>
-      <w:proofErr w:type="spellStart"/>
-      <w:r>
-        <w:rPr>
-          <w:rFonts w:ascii="Times New Roman" w:hAnsi="Times New Roman"/>
-          <w:szCs w:val="24"/>
-        </w:rPr>
-        <w:t>huésped</w:t>
-      </w:r>
-      <w:proofErr w:type="spellEnd"/>
-      <w:r>
-        <w:rPr>
-          <w:rFonts w:ascii="Times New Roman" w:hAnsi="Times New Roman"/>
-          <w:szCs w:val="24"/>
-        </w:rPr>
-        <w:t xml:space="preserve"> </w:t>
-      </w:r>
-      <w:proofErr w:type="spellStart"/>
-      <w:r>
-        <w:rPr>
-          <w:rFonts w:ascii="Times New Roman" w:hAnsi="Times New Roman"/>
-          <w:szCs w:val="24"/>
-        </w:rPr>
-        <w:t>responsable</w:t>
-      </w:r>
-      <w:proofErr w:type="spellEnd"/>
-      <w:r>
-        <w:rPr>
-          <w:rFonts w:ascii="Times New Roman" w:hAnsi="Times New Roman"/>
-          <w:szCs w:val="24"/>
-        </w:rPr>
-        <w:t xml:space="preserve">, medio de </w:t>
-      </w:r>
-      <w:proofErr w:type="spellStart"/>
-      <w:r>
-        <w:rPr>
-          <w:rFonts w:ascii="Times New Roman" w:hAnsi="Times New Roman"/>
-          <w:szCs w:val="24"/>
-        </w:rPr>
-        <w:t>pago</w:t>
-      </w:r>
-      <w:proofErr w:type="spellEnd"/>
-      <w:r>
-        <w:rPr>
-          <w:rFonts w:ascii="Times New Roman" w:hAnsi="Times New Roman"/>
-          <w:szCs w:val="24"/>
-        </w:rPr>
-        <w:t xml:space="preserve">, </w:t>
-      </w:r>
-      <w:proofErr w:type="spellStart"/>
-      <w:r>
-        <w:rPr>
-          <w:rFonts w:ascii="Times New Roman" w:hAnsi="Times New Roman"/>
-          <w:szCs w:val="24"/>
-        </w:rPr>
-        <w:t>monto</w:t>
-      </w:r>
-      <w:proofErr w:type="spellEnd"/>
-      <w:r>
-        <w:rPr>
-          <w:rFonts w:ascii="Times New Roman" w:hAnsi="Times New Roman"/>
-          <w:szCs w:val="24"/>
-        </w:rPr>
-        <w:t xml:space="preserve"> </w:t>
-      </w:r>
-      <w:proofErr w:type="spellStart"/>
-      <w:r>
-        <w:rPr>
-          <w:rFonts w:ascii="Times New Roman" w:hAnsi="Times New Roman"/>
-          <w:szCs w:val="24"/>
-        </w:rPr>
-        <w:t>pagado</w:t>
-      </w:r>
-      <w:proofErr w:type="spellEnd"/>
-      <w:r>
-        <w:rPr>
-          <w:rFonts w:ascii="Times New Roman" w:hAnsi="Times New Roman"/>
-          <w:szCs w:val="24"/>
-        </w:rPr>
-        <w:t xml:space="preserve"> y </w:t>
-      </w:r>
-      <w:proofErr w:type="spellStart"/>
-      <w:r>
-        <w:rPr>
-          <w:rFonts w:ascii="Times New Roman" w:hAnsi="Times New Roman"/>
-          <w:szCs w:val="24"/>
-        </w:rPr>
-        <w:t>anotaciones</w:t>
-      </w:r>
-      <w:proofErr w:type="spellEnd"/>
-      <w:r>
-        <w:rPr>
-          <w:rFonts w:ascii="Times New Roman" w:hAnsi="Times New Roman"/>
-          <w:szCs w:val="24"/>
-        </w:rPr>
-        <w:t xml:space="preserve"> </w:t>
-      </w:r>
-      <w:proofErr w:type="spellStart"/>
-      <w:r>
-        <w:rPr>
-          <w:rFonts w:ascii="Times New Roman" w:hAnsi="Times New Roman"/>
-          <w:szCs w:val="24"/>
-        </w:rPr>
-        <w:t>opcionales</w:t>
-      </w:r>
-      <w:proofErr w:type="spellEnd"/>
-      <w:r>
-        <w:rPr>
-          <w:rFonts w:ascii="Times New Roman" w:hAnsi="Times New Roman"/>
-          <w:szCs w:val="24"/>
-        </w:rPr>
-        <w:t xml:space="preserve">. Se </w:t>
-      </w:r>
-      <w:proofErr w:type="spellStart"/>
-      <w:r>
-        <w:rPr>
-          <w:rFonts w:ascii="Times New Roman" w:hAnsi="Times New Roman"/>
-          <w:szCs w:val="24"/>
-        </w:rPr>
-        <w:t>implementaron</w:t>
-      </w:r>
-      <w:proofErr w:type="spellEnd"/>
-      <w:r>
-        <w:rPr>
-          <w:rFonts w:ascii="Times New Roman" w:hAnsi="Times New Roman"/>
-          <w:szCs w:val="24"/>
-        </w:rPr>
-        <w:t xml:space="preserve"> dos </w:t>
-      </w:r>
-      <w:proofErr w:type="spellStart"/>
-      <w:r>
-        <w:rPr>
-          <w:rFonts w:ascii="Times New Roman" w:hAnsi="Times New Roman"/>
-          <w:szCs w:val="24"/>
-        </w:rPr>
-        <w:t>constructores</w:t>
-      </w:r>
-      <w:proofErr w:type="spellEnd"/>
-      <w:r>
-        <w:rPr>
-          <w:rFonts w:ascii="Times New Roman" w:hAnsi="Times New Roman"/>
-          <w:szCs w:val="24"/>
-        </w:rPr>
-        <w:t xml:space="preserve"> (uno </w:t>
-      </w:r>
-      <w:proofErr w:type="spellStart"/>
-      <w:r>
-        <w:rPr>
-          <w:rFonts w:ascii="Times New Roman" w:hAnsi="Times New Roman"/>
-          <w:szCs w:val="24"/>
-        </w:rPr>
-        <w:t>automático</w:t>
-      </w:r>
-      <w:proofErr w:type="spellEnd"/>
-      <w:r>
-        <w:rPr>
-          <w:rFonts w:ascii="Times New Roman" w:hAnsi="Times New Roman"/>
-          <w:szCs w:val="24"/>
-        </w:rPr>
-        <w:t xml:space="preserve"> y </w:t>
-      </w:r>
-      <w:proofErr w:type="spellStart"/>
-      <w:r>
-        <w:rPr>
-          <w:rFonts w:ascii="Times New Roman" w:hAnsi="Times New Roman"/>
-          <w:szCs w:val="24"/>
-        </w:rPr>
-        <w:t>otro</w:t>
-      </w:r>
-      <w:proofErr w:type="spellEnd"/>
-      <w:r>
-        <w:rPr>
-          <w:rFonts w:ascii="Times New Roman" w:hAnsi="Times New Roman"/>
-          <w:szCs w:val="24"/>
-        </w:rPr>
-        <w:t xml:space="preserve"> con </w:t>
-      </w:r>
-      <w:proofErr w:type="spellStart"/>
-      <w:r>
-        <w:rPr>
-          <w:rFonts w:ascii="Times New Roman" w:hAnsi="Times New Roman"/>
-          <w:szCs w:val="24"/>
-        </w:rPr>
-        <w:t>código</w:t>
-      </w:r>
-      <w:proofErr w:type="spellEnd"/>
-      <w:r>
-        <w:rPr>
-          <w:rFonts w:ascii="Times New Roman" w:hAnsi="Times New Roman"/>
-          <w:szCs w:val="24"/>
-        </w:rPr>
-        <w:t xml:space="preserve"> manual para carga </w:t>
-      </w:r>
-      <w:proofErr w:type="spellStart"/>
-      <w:r>
-        <w:rPr>
-          <w:rFonts w:ascii="Times New Roman" w:hAnsi="Times New Roman"/>
-          <w:szCs w:val="24"/>
-        </w:rPr>
-        <w:t>desde</w:t>
-      </w:r>
-      <w:proofErr w:type="spellEnd"/>
-      <w:r>
-        <w:rPr>
-          <w:rFonts w:ascii="Times New Roman" w:hAnsi="Times New Roman"/>
-          <w:szCs w:val="24"/>
-        </w:rPr>
-        <w:t xml:space="preserve"> </w:t>
-      </w:r>
-      <w:proofErr w:type="spellStart"/>
-      <w:r>
-        <w:rPr>
-          <w:rFonts w:ascii="Times New Roman" w:hAnsi="Times New Roman"/>
-          <w:szCs w:val="24"/>
-        </w:rPr>
-        <w:t>archivos</w:t>
-      </w:r>
-      <w:proofErr w:type="spellEnd"/>
-      <w:r>
-        <w:rPr>
-          <w:rFonts w:ascii="Times New Roman" w:hAnsi="Times New Roman"/>
-          <w:szCs w:val="24"/>
-        </w:rPr>
-        <w:t xml:space="preserve">), </w:t>
-      </w:r>
-      <w:proofErr w:type="spellStart"/>
-      <w:r>
-        <w:rPr>
-          <w:rFonts w:ascii="Times New Roman" w:hAnsi="Times New Roman"/>
-          <w:szCs w:val="24"/>
-        </w:rPr>
-        <w:t>copia</w:t>
-      </w:r>
-      <w:proofErr w:type="spellEnd"/>
-      <w:r>
-        <w:rPr>
-          <w:rFonts w:ascii="Times New Roman" w:hAnsi="Times New Roman"/>
-          <w:szCs w:val="24"/>
-        </w:rPr>
-        <w:t xml:space="preserve"> profunda, </w:t>
-      </w:r>
-      <w:proofErr w:type="spellStart"/>
-      <w:r>
-        <w:rPr>
-          <w:rFonts w:ascii="Times New Roman" w:hAnsi="Times New Roman"/>
-          <w:szCs w:val="24"/>
-        </w:rPr>
-        <w:t>operador</w:t>
-      </w:r>
-      <w:proofErr w:type="spellEnd"/>
-      <w:r>
-        <w:rPr>
-          <w:rFonts w:ascii="Times New Roman" w:hAnsi="Times New Roman"/>
-          <w:szCs w:val="24"/>
-        </w:rPr>
-        <w:t xml:space="preserve"> de </w:t>
-      </w:r>
-      <w:proofErr w:type="spellStart"/>
-      <w:r>
-        <w:rPr>
-          <w:rFonts w:ascii="Times New Roman" w:hAnsi="Times New Roman"/>
-          <w:szCs w:val="24"/>
-        </w:rPr>
-        <w:t>asignación</w:t>
-      </w:r>
-      <w:proofErr w:type="spellEnd"/>
-      <w:r>
-        <w:rPr>
-          <w:rFonts w:ascii="Times New Roman" w:hAnsi="Times New Roman"/>
-          <w:szCs w:val="24"/>
-        </w:rPr>
-        <w:t xml:space="preserve">, y </w:t>
-      </w:r>
-      <w:proofErr w:type="spellStart"/>
-      <w:r>
-        <w:rPr>
-          <w:rFonts w:ascii="Times New Roman" w:hAnsi="Times New Roman"/>
-          <w:szCs w:val="24"/>
-        </w:rPr>
-        <w:t>validaciones</w:t>
-      </w:r>
-      <w:proofErr w:type="spellEnd"/>
-      <w:r>
-        <w:rPr>
-          <w:rFonts w:ascii="Times New Roman" w:hAnsi="Times New Roman"/>
-          <w:szCs w:val="24"/>
-        </w:rPr>
-        <w:t xml:space="preserve"> </w:t>
-      </w:r>
-      <w:proofErr w:type="spellStart"/>
-      <w:r>
-        <w:rPr>
-          <w:rFonts w:ascii="Times New Roman" w:hAnsi="Times New Roman"/>
-          <w:szCs w:val="24"/>
-        </w:rPr>
-        <w:t>internas</w:t>
-      </w:r>
-      <w:proofErr w:type="spellEnd"/>
-      <w:r>
-        <w:rPr>
-          <w:rFonts w:ascii="Times New Roman" w:hAnsi="Times New Roman"/>
-          <w:szCs w:val="24"/>
-        </w:rPr>
-        <w:t xml:space="preserve">. Además, </w:t>
-      </w:r>
-      <w:proofErr w:type="spellStart"/>
-      <w:r>
-        <w:rPr>
-          <w:rFonts w:ascii="Times New Roman" w:hAnsi="Times New Roman"/>
-          <w:szCs w:val="24"/>
-        </w:rPr>
-        <w:t>cuenta</w:t>
-      </w:r>
-      <w:proofErr w:type="spellEnd"/>
-      <w:r>
-        <w:rPr>
-          <w:rFonts w:ascii="Times New Roman" w:hAnsi="Times New Roman"/>
-          <w:szCs w:val="24"/>
-        </w:rPr>
-        <w:t xml:space="preserve"> con </w:t>
-      </w:r>
-      <w:proofErr w:type="spellStart"/>
-      <w:r>
-        <w:rPr>
-          <w:rFonts w:ascii="Times New Roman" w:hAnsi="Times New Roman"/>
-          <w:szCs w:val="24"/>
-        </w:rPr>
-        <w:t>métodos</w:t>
-      </w:r>
-      <w:proofErr w:type="spellEnd"/>
-      <w:r>
-        <w:rPr>
-          <w:rFonts w:ascii="Times New Roman" w:hAnsi="Times New Roman"/>
-          <w:szCs w:val="24"/>
-        </w:rPr>
-        <w:t xml:space="preserve"> para </w:t>
-      </w:r>
-      <w:proofErr w:type="spellStart"/>
-      <w:r>
-        <w:rPr>
-          <w:rFonts w:ascii="Times New Roman" w:hAnsi="Times New Roman"/>
-          <w:szCs w:val="24"/>
-        </w:rPr>
-        <w:t>obtener</w:t>
-      </w:r>
-      <w:proofErr w:type="spellEnd"/>
-      <w:r>
-        <w:rPr>
-          <w:rFonts w:ascii="Times New Roman" w:hAnsi="Times New Roman"/>
-          <w:szCs w:val="24"/>
-        </w:rPr>
-        <w:t xml:space="preserve"> la </w:t>
-      </w:r>
-      <w:proofErr w:type="spellStart"/>
-      <w:r>
-        <w:rPr>
-          <w:rFonts w:ascii="Times New Roman" w:hAnsi="Times New Roman"/>
-          <w:szCs w:val="24"/>
-        </w:rPr>
-        <w:t>fecha</w:t>
-      </w:r>
-      <w:proofErr w:type="spellEnd"/>
-      <w:r>
-        <w:rPr>
-          <w:rFonts w:ascii="Times New Roman" w:hAnsi="Times New Roman"/>
-          <w:szCs w:val="24"/>
-        </w:rPr>
-        <w:t xml:space="preserve"> de </w:t>
-      </w:r>
-      <w:proofErr w:type="spellStart"/>
-      <w:r>
-        <w:rPr>
-          <w:rFonts w:ascii="Times New Roman" w:hAnsi="Times New Roman"/>
-          <w:szCs w:val="24"/>
-        </w:rPr>
-        <w:t>salida</w:t>
-      </w:r>
-      <w:proofErr w:type="spellEnd"/>
-      <w:r>
-        <w:rPr>
-          <w:rFonts w:ascii="Times New Roman" w:hAnsi="Times New Roman"/>
-          <w:szCs w:val="24"/>
-        </w:rPr>
-        <w:t xml:space="preserve">, </w:t>
-      </w:r>
-      <w:proofErr w:type="spellStart"/>
-      <w:r>
-        <w:rPr>
-          <w:rFonts w:ascii="Times New Roman" w:hAnsi="Times New Roman"/>
-          <w:szCs w:val="24"/>
-        </w:rPr>
-        <w:t>imprimir</w:t>
-      </w:r>
-      <w:proofErr w:type="spellEnd"/>
-      <w:r>
-        <w:rPr>
-          <w:rFonts w:ascii="Times New Roman" w:hAnsi="Times New Roman"/>
-          <w:szCs w:val="24"/>
-        </w:rPr>
-        <w:t xml:space="preserve"> </w:t>
-      </w:r>
-      <w:proofErr w:type="spellStart"/>
-      <w:r>
-        <w:rPr>
-          <w:rFonts w:ascii="Times New Roman" w:hAnsi="Times New Roman"/>
-          <w:szCs w:val="24"/>
-        </w:rPr>
-        <w:t>comprobantes</w:t>
-      </w:r>
-      <w:proofErr w:type="spellEnd"/>
-      <w:r>
-        <w:rPr>
-          <w:rFonts w:ascii="Times New Roman" w:hAnsi="Times New Roman"/>
-          <w:szCs w:val="24"/>
-        </w:rPr>
-        <w:t xml:space="preserve"> con </w:t>
-      </w:r>
-      <w:proofErr w:type="spellStart"/>
-      <w:r>
-        <w:rPr>
-          <w:rFonts w:ascii="Times New Roman" w:hAnsi="Times New Roman"/>
-          <w:szCs w:val="24"/>
-        </w:rPr>
-        <w:t>formato</w:t>
-      </w:r>
-      <w:proofErr w:type="spellEnd"/>
-      <w:r>
-        <w:rPr>
-          <w:rFonts w:ascii="Times New Roman" w:hAnsi="Times New Roman"/>
-          <w:szCs w:val="24"/>
-        </w:rPr>
-        <w:t xml:space="preserve"> </w:t>
-      </w:r>
-      <w:proofErr w:type="spellStart"/>
-      <w:r>
-        <w:rPr>
-          <w:rFonts w:ascii="Times New Roman" w:hAnsi="Times New Roman"/>
-          <w:szCs w:val="24"/>
-        </w:rPr>
-        <w:t>detallado</w:t>
-      </w:r>
-      <w:proofErr w:type="spellEnd"/>
-      <w:r>
-        <w:rPr>
-          <w:rFonts w:ascii="Times New Roman" w:hAnsi="Times New Roman"/>
-          <w:szCs w:val="24"/>
-        </w:rPr>
-        <w:t xml:space="preserve">, y acceder de forma </w:t>
-      </w:r>
-      <w:proofErr w:type="spellStart"/>
-      <w:r>
-        <w:rPr>
-          <w:rFonts w:ascii="Times New Roman" w:hAnsi="Times New Roman"/>
-          <w:szCs w:val="24"/>
-        </w:rPr>
-        <w:t>segura</w:t>
-      </w:r>
-      <w:proofErr w:type="spellEnd"/>
-      <w:r>
-        <w:rPr>
-          <w:rFonts w:ascii="Times New Roman" w:hAnsi="Times New Roman"/>
-          <w:szCs w:val="24"/>
-        </w:rPr>
-        <w:t xml:space="preserve"> a </w:t>
-      </w:r>
-      <w:proofErr w:type="spellStart"/>
-      <w:r>
-        <w:rPr>
-          <w:rFonts w:ascii="Times New Roman" w:hAnsi="Times New Roman"/>
-          <w:szCs w:val="24"/>
-        </w:rPr>
-        <w:t>todos</w:t>
-      </w:r>
-      <w:proofErr w:type="spellEnd"/>
-      <w:r>
-        <w:rPr>
-          <w:rFonts w:ascii="Times New Roman" w:hAnsi="Times New Roman"/>
-          <w:szCs w:val="24"/>
-        </w:rPr>
-        <w:t xml:space="preserve"> sus </w:t>
-      </w:r>
-      <w:proofErr w:type="spellStart"/>
-      <w:r>
-        <w:rPr>
-          <w:rFonts w:ascii="Times New Roman" w:hAnsi="Times New Roman"/>
-          <w:szCs w:val="24"/>
-        </w:rPr>
-        <w:t>atributos</w:t>
-      </w:r>
-      <w:proofErr w:type="spellEnd"/>
-      <w:r>
-        <w:rPr>
-          <w:rFonts w:ascii="Times New Roman" w:hAnsi="Times New Roman"/>
-          <w:szCs w:val="24"/>
-        </w:rPr>
-        <w:t>.</w:t>
+          <w:lang w:val="es-CO"/>
+        </w:rPr>
+      </w:pPr>
+      <w:r>
+        <w:rPr>
+          <w:rFonts w:ascii="Times New Roman" w:hAnsi="Times New Roman"/>
+          <w:szCs w:val="24"/>
+          <w:lang w:val="es-CO"/>
+        </w:rPr>
+        <w:t>Encapsula toda la información relacionada con una reserva, incluyendo código único generado automáticamente (RSV-0001, etc.), fechas de entrada y pago, duración, alojamiento reservado, huésped responsable, medio de pago, monto pagado y anotaciones opcionales. Se implementaron dos constructores (uno automático y otro con código manual para carga desde archivos), copia profunda, operador de asignación, y validaciones internas. Además, cuenta con métodos para obtener la fecha de salida, imprimir comprobantes con formato detallado, y acceder de forma segura a todos sus atributos.</w:t>
       </w:r>
     </w:p>
     <w:p>
@@ -2991,6 +1647,7 @@
           <w:b/>
           <w:bCs/>
           <w:szCs w:val="24"/>
+          <w:lang w:val="es-CO"/>
         </w:rPr>
       </w:pPr>
       <w:r>
@@ -2999,6 +1656,7 @@
           <w:b/>
           <w:bCs/>
           <w:szCs w:val="24"/>
+          <w:lang w:val="es-CO"/>
         </w:rPr>
         <w:lastRenderedPageBreak/>
         <w:t xml:space="preserve">5.5 Clase </w:t>
@@ -3010,6 +1668,7 @@
           <w:b/>
           <w:bCs/>
           <w:szCs w:val="24"/>
+          <w:lang w:val="es-CO"/>
         </w:rPr>
         <w:t>Huesped</w:t>
       </w:r>
@@ -3024,565 +1683,13 @@
           <w:lang w:val="es-CO"/>
         </w:rPr>
       </w:pPr>
-      <w:proofErr w:type="spellStart"/>
-      <w:r>
-        <w:rPr>
-          <w:rFonts w:ascii="Times New Roman" w:hAnsi="Times New Roman"/>
-          <w:szCs w:val="24"/>
-        </w:rPr>
-        <w:t>Representa</w:t>
-      </w:r>
-      <w:proofErr w:type="spellEnd"/>
-      <w:r>
-        <w:rPr>
-          <w:rFonts w:ascii="Times New Roman" w:hAnsi="Times New Roman"/>
-          <w:szCs w:val="24"/>
-        </w:rPr>
-        <w:t xml:space="preserve"> a </w:t>
-      </w:r>
-      <w:proofErr w:type="spellStart"/>
-      <w:r>
-        <w:rPr>
-          <w:rFonts w:ascii="Times New Roman" w:hAnsi="Times New Roman"/>
-          <w:szCs w:val="24"/>
-        </w:rPr>
-        <w:t>los</w:t>
-      </w:r>
-      <w:proofErr w:type="spellEnd"/>
-      <w:r>
-        <w:rPr>
-          <w:rFonts w:ascii="Times New Roman" w:hAnsi="Times New Roman"/>
-          <w:szCs w:val="24"/>
-        </w:rPr>
-        <w:t xml:space="preserve"> </w:t>
-      </w:r>
-      <w:proofErr w:type="spellStart"/>
-      <w:r>
-        <w:rPr>
-          <w:rFonts w:ascii="Times New Roman" w:hAnsi="Times New Roman"/>
-          <w:szCs w:val="24"/>
-        </w:rPr>
-        <w:t>usuarios</w:t>
-      </w:r>
-      <w:proofErr w:type="spellEnd"/>
-      <w:r>
-        <w:rPr>
-          <w:rFonts w:ascii="Times New Roman" w:hAnsi="Times New Roman"/>
-          <w:szCs w:val="24"/>
-        </w:rPr>
-        <w:t xml:space="preserve"> que </w:t>
-      </w:r>
-      <w:proofErr w:type="spellStart"/>
-      <w:r>
-        <w:rPr>
-          <w:rFonts w:ascii="Times New Roman" w:hAnsi="Times New Roman"/>
-          <w:szCs w:val="24"/>
-        </w:rPr>
-        <w:t>realizan</w:t>
-      </w:r>
-      <w:proofErr w:type="spellEnd"/>
-      <w:r>
-        <w:rPr>
-          <w:rFonts w:ascii="Times New Roman" w:hAnsi="Times New Roman"/>
-          <w:szCs w:val="24"/>
-        </w:rPr>
-        <w:t xml:space="preserve"> </w:t>
-      </w:r>
-      <w:proofErr w:type="spellStart"/>
-      <w:r>
-        <w:rPr>
-          <w:rFonts w:ascii="Times New Roman" w:hAnsi="Times New Roman"/>
-          <w:szCs w:val="24"/>
-        </w:rPr>
-        <w:t>reservas</w:t>
-      </w:r>
-      <w:proofErr w:type="spellEnd"/>
-      <w:r>
-        <w:rPr>
-          <w:rFonts w:ascii="Times New Roman" w:hAnsi="Times New Roman"/>
-          <w:szCs w:val="24"/>
-        </w:rPr>
-        <w:t xml:space="preserve">. Maneja </w:t>
-      </w:r>
-      <w:proofErr w:type="spellStart"/>
-      <w:r>
-        <w:rPr>
-          <w:rFonts w:ascii="Times New Roman" w:hAnsi="Times New Roman"/>
-          <w:szCs w:val="24"/>
-        </w:rPr>
-        <w:t>nombre</w:t>
-      </w:r>
-      <w:proofErr w:type="spellEnd"/>
-      <w:r>
-        <w:rPr>
-          <w:rFonts w:ascii="Times New Roman" w:hAnsi="Times New Roman"/>
-          <w:szCs w:val="24"/>
-        </w:rPr>
-        <w:t xml:space="preserve"> </w:t>
-      </w:r>
-      <w:proofErr w:type="spellStart"/>
-      <w:r>
-        <w:rPr>
-          <w:rFonts w:ascii="Times New Roman" w:hAnsi="Times New Roman"/>
-          <w:szCs w:val="24"/>
-        </w:rPr>
-        <w:t>completo</w:t>
-      </w:r>
-      <w:proofErr w:type="spellEnd"/>
-      <w:r>
-        <w:rPr>
-          <w:rFonts w:ascii="Times New Roman" w:hAnsi="Times New Roman"/>
-          <w:szCs w:val="24"/>
-        </w:rPr>
-        <w:t xml:space="preserve">, </w:t>
-      </w:r>
-      <w:proofErr w:type="spellStart"/>
-      <w:r>
-        <w:rPr>
-          <w:rFonts w:ascii="Times New Roman" w:hAnsi="Times New Roman"/>
-          <w:szCs w:val="24"/>
-        </w:rPr>
-        <w:t>documento</w:t>
-      </w:r>
-      <w:proofErr w:type="spellEnd"/>
-      <w:r>
-        <w:rPr>
-          <w:rFonts w:ascii="Times New Roman" w:hAnsi="Times New Roman"/>
-          <w:szCs w:val="24"/>
-        </w:rPr>
-        <w:t xml:space="preserve">, </w:t>
-      </w:r>
-      <w:proofErr w:type="spellStart"/>
-      <w:r>
-        <w:rPr>
-          <w:rFonts w:ascii="Times New Roman" w:hAnsi="Times New Roman"/>
-          <w:szCs w:val="24"/>
-        </w:rPr>
-        <w:t>antigüedad</w:t>
-      </w:r>
-      <w:proofErr w:type="spellEnd"/>
-      <w:r>
-        <w:rPr>
-          <w:rFonts w:ascii="Times New Roman" w:hAnsi="Times New Roman"/>
-          <w:szCs w:val="24"/>
-        </w:rPr>
-        <w:t xml:space="preserve">, </w:t>
-      </w:r>
-      <w:proofErr w:type="spellStart"/>
-      <w:r>
-        <w:rPr>
-          <w:rFonts w:ascii="Times New Roman" w:hAnsi="Times New Roman"/>
-          <w:szCs w:val="24"/>
-        </w:rPr>
-        <w:t>puntuación</w:t>
-      </w:r>
-      <w:proofErr w:type="spellEnd"/>
-      <w:r>
-        <w:rPr>
-          <w:rFonts w:ascii="Times New Roman" w:hAnsi="Times New Roman"/>
-          <w:szCs w:val="24"/>
-        </w:rPr>
-        <w:t xml:space="preserve"> y </w:t>
-      </w:r>
-      <w:proofErr w:type="spellStart"/>
-      <w:r>
-        <w:rPr>
-          <w:rFonts w:ascii="Times New Roman" w:hAnsi="Times New Roman"/>
-          <w:szCs w:val="24"/>
-        </w:rPr>
-        <w:t>una</w:t>
-      </w:r>
-      <w:proofErr w:type="spellEnd"/>
-      <w:r>
-        <w:rPr>
-          <w:rFonts w:ascii="Times New Roman" w:hAnsi="Times New Roman"/>
-          <w:szCs w:val="24"/>
-        </w:rPr>
-        <w:t xml:space="preserve"> </w:t>
-      </w:r>
-      <w:proofErr w:type="spellStart"/>
-      <w:r>
-        <w:rPr>
-          <w:rFonts w:ascii="Times New Roman" w:hAnsi="Times New Roman"/>
-          <w:szCs w:val="24"/>
-        </w:rPr>
-        <w:t>lista</w:t>
-      </w:r>
-      <w:proofErr w:type="spellEnd"/>
-      <w:r>
-        <w:rPr>
-          <w:rFonts w:ascii="Times New Roman" w:hAnsi="Times New Roman"/>
-          <w:szCs w:val="24"/>
-        </w:rPr>
-        <w:t xml:space="preserve"> </w:t>
-      </w:r>
-      <w:proofErr w:type="spellStart"/>
-      <w:r>
-        <w:rPr>
-          <w:rFonts w:ascii="Times New Roman" w:hAnsi="Times New Roman"/>
-          <w:szCs w:val="24"/>
-        </w:rPr>
-        <w:t>dinámica</w:t>
-      </w:r>
-      <w:proofErr w:type="spellEnd"/>
-      <w:r>
-        <w:rPr>
-          <w:rFonts w:ascii="Times New Roman" w:hAnsi="Times New Roman"/>
-          <w:szCs w:val="24"/>
-        </w:rPr>
-        <w:t xml:space="preserve"> de </w:t>
-      </w:r>
-      <w:proofErr w:type="spellStart"/>
-      <w:r>
-        <w:rPr>
-          <w:rFonts w:ascii="Times New Roman" w:hAnsi="Times New Roman"/>
-          <w:szCs w:val="24"/>
-        </w:rPr>
-        <w:t>reservas</w:t>
-      </w:r>
-      <w:proofErr w:type="spellEnd"/>
-      <w:r>
-        <w:rPr>
-          <w:rFonts w:ascii="Times New Roman" w:hAnsi="Times New Roman"/>
-          <w:szCs w:val="24"/>
-        </w:rPr>
-        <w:t xml:space="preserve">. El </w:t>
-      </w:r>
-      <w:proofErr w:type="spellStart"/>
-      <w:r>
-        <w:rPr>
-          <w:rFonts w:ascii="Times New Roman" w:hAnsi="Times New Roman"/>
-          <w:szCs w:val="24"/>
-        </w:rPr>
-        <w:t>código</w:t>
-      </w:r>
-      <w:proofErr w:type="spellEnd"/>
-      <w:r>
-        <w:rPr>
-          <w:rFonts w:ascii="Times New Roman" w:hAnsi="Times New Roman"/>
-          <w:szCs w:val="24"/>
-        </w:rPr>
-        <w:t xml:space="preserve"> del </w:t>
-      </w:r>
-      <w:proofErr w:type="spellStart"/>
-      <w:r>
-        <w:rPr>
-          <w:rFonts w:ascii="Times New Roman" w:hAnsi="Times New Roman"/>
-          <w:szCs w:val="24"/>
-        </w:rPr>
-        <w:t>huésped</w:t>
-      </w:r>
-      <w:proofErr w:type="spellEnd"/>
-      <w:r>
-        <w:rPr>
-          <w:rFonts w:ascii="Times New Roman" w:hAnsi="Times New Roman"/>
-          <w:szCs w:val="24"/>
-        </w:rPr>
-        <w:t xml:space="preserve"> se genera </w:t>
-      </w:r>
-      <w:proofErr w:type="spellStart"/>
-      <w:r>
-        <w:rPr>
-          <w:rFonts w:ascii="Times New Roman" w:hAnsi="Times New Roman"/>
-          <w:szCs w:val="24"/>
-        </w:rPr>
-        <w:t>automáticamente</w:t>
-      </w:r>
-      <w:proofErr w:type="spellEnd"/>
-      <w:r>
-        <w:rPr>
-          <w:rFonts w:ascii="Times New Roman" w:hAnsi="Times New Roman"/>
-          <w:szCs w:val="24"/>
-        </w:rPr>
-        <w:t xml:space="preserve"> (HSP-0001, etc.). </w:t>
-      </w:r>
-      <w:proofErr w:type="spellStart"/>
-      <w:r>
-        <w:rPr>
-          <w:rFonts w:ascii="Times New Roman" w:hAnsi="Times New Roman"/>
-          <w:szCs w:val="24"/>
-        </w:rPr>
-        <w:t>Incluye</w:t>
-      </w:r>
-      <w:proofErr w:type="spellEnd"/>
-      <w:r>
-        <w:rPr>
-          <w:rFonts w:ascii="Times New Roman" w:hAnsi="Times New Roman"/>
-          <w:szCs w:val="24"/>
-        </w:rPr>
-        <w:t xml:space="preserve"> </w:t>
-      </w:r>
-      <w:proofErr w:type="spellStart"/>
-      <w:r>
-        <w:rPr>
-          <w:rFonts w:ascii="Times New Roman" w:hAnsi="Times New Roman"/>
-          <w:szCs w:val="24"/>
-        </w:rPr>
-        <w:t>métodos</w:t>
-      </w:r>
-      <w:proofErr w:type="spellEnd"/>
-      <w:r>
-        <w:rPr>
-          <w:rFonts w:ascii="Times New Roman" w:hAnsi="Times New Roman"/>
-          <w:szCs w:val="24"/>
-        </w:rPr>
-        <w:t xml:space="preserve"> para </w:t>
-      </w:r>
-      <w:proofErr w:type="spellStart"/>
-      <w:r>
-        <w:rPr>
-          <w:rFonts w:ascii="Times New Roman" w:hAnsi="Times New Roman"/>
-          <w:szCs w:val="24"/>
-        </w:rPr>
-        <w:t>agregar</w:t>
-      </w:r>
-      <w:proofErr w:type="spellEnd"/>
-      <w:r>
-        <w:rPr>
-          <w:rFonts w:ascii="Times New Roman" w:hAnsi="Times New Roman"/>
-          <w:szCs w:val="24"/>
-        </w:rPr>
-        <w:t xml:space="preserve"> </w:t>
-      </w:r>
-      <w:proofErr w:type="spellStart"/>
-      <w:r>
-        <w:rPr>
-          <w:rFonts w:ascii="Times New Roman" w:hAnsi="Times New Roman"/>
-          <w:szCs w:val="24"/>
-        </w:rPr>
-        <w:t>reservas</w:t>
-      </w:r>
-      <w:proofErr w:type="spellEnd"/>
-      <w:r>
-        <w:rPr>
-          <w:rFonts w:ascii="Times New Roman" w:hAnsi="Times New Roman"/>
-          <w:szCs w:val="24"/>
-        </w:rPr>
-        <w:t xml:space="preserve"> (</w:t>
-      </w:r>
-      <w:proofErr w:type="spellStart"/>
-      <w:r>
-        <w:rPr>
-          <w:rFonts w:ascii="Times New Roman" w:hAnsi="Times New Roman"/>
-          <w:szCs w:val="24"/>
-        </w:rPr>
-        <w:t>validando</w:t>
-      </w:r>
-      <w:proofErr w:type="spellEnd"/>
-      <w:r>
-        <w:rPr>
-          <w:rFonts w:ascii="Times New Roman" w:hAnsi="Times New Roman"/>
-          <w:szCs w:val="24"/>
-        </w:rPr>
-        <w:t xml:space="preserve"> que no se </w:t>
-      </w:r>
-      <w:proofErr w:type="spellStart"/>
-      <w:r>
-        <w:rPr>
-          <w:rFonts w:ascii="Times New Roman" w:hAnsi="Times New Roman"/>
-          <w:szCs w:val="24"/>
-        </w:rPr>
-        <w:t>solapen</w:t>
-      </w:r>
-      <w:proofErr w:type="spellEnd"/>
-      <w:r>
-        <w:rPr>
-          <w:rFonts w:ascii="Times New Roman" w:hAnsi="Times New Roman"/>
-          <w:szCs w:val="24"/>
-        </w:rPr>
-        <w:t xml:space="preserve">), </w:t>
-      </w:r>
-      <w:proofErr w:type="spellStart"/>
-      <w:r>
-        <w:rPr>
-          <w:rFonts w:ascii="Times New Roman" w:hAnsi="Times New Roman"/>
-          <w:szCs w:val="24"/>
-        </w:rPr>
-        <w:t>anular</w:t>
-      </w:r>
-      <w:proofErr w:type="spellEnd"/>
-      <w:r>
-        <w:rPr>
-          <w:rFonts w:ascii="Times New Roman" w:hAnsi="Times New Roman"/>
-          <w:szCs w:val="24"/>
-        </w:rPr>
-        <w:t xml:space="preserve"> </w:t>
-      </w:r>
-      <w:proofErr w:type="spellStart"/>
-      <w:r>
-        <w:rPr>
-          <w:rFonts w:ascii="Times New Roman" w:hAnsi="Times New Roman"/>
-          <w:szCs w:val="24"/>
-        </w:rPr>
-        <w:t>reservas</w:t>
-      </w:r>
-      <w:proofErr w:type="spellEnd"/>
-      <w:r>
-        <w:rPr>
-          <w:rFonts w:ascii="Times New Roman" w:hAnsi="Times New Roman"/>
-          <w:szCs w:val="24"/>
-        </w:rPr>
-        <w:t xml:space="preserve"> (</w:t>
-      </w:r>
-      <w:proofErr w:type="spellStart"/>
-      <w:r>
-        <w:rPr>
-          <w:rFonts w:ascii="Times New Roman" w:hAnsi="Times New Roman"/>
-          <w:szCs w:val="24"/>
-        </w:rPr>
-        <w:t>notificando</w:t>
-      </w:r>
-      <w:proofErr w:type="spellEnd"/>
-      <w:r>
-        <w:rPr>
-          <w:rFonts w:ascii="Times New Roman" w:hAnsi="Times New Roman"/>
-          <w:szCs w:val="24"/>
-        </w:rPr>
-        <w:t xml:space="preserve"> al </w:t>
-      </w:r>
-      <w:proofErr w:type="spellStart"/>
-      <w:r>
-        <w:rPr>
-          <w:rFonts w:ascii="Times New Roman" w:hAnsi="Times New Roman"/>
-          <w:szCs w:val="24"/>
-        </w:rPr>
-        <w:t>alojamiento</w:t>
-      </w:r>
-      <w:proofErr w:type="spellEnd"/>
-      <w:r>
-        <w:rPr>
-          <w:rFonts w:ascii="Times New Roman" w:hAnsi="Times New Roman"/>
-          <w:szCs w:val="24"/>
-        </w:rPr>
-        <w:t xml:space="preserve">), </w:t>
-      </w:r>
-      <w:proofErr w:type="spellStart"/>
-      <w:r>
-        <w:rPr>
-          <w:rFonts w:ascii="Times New Roman" w:hAnsi="Times New Roman"/>
-          <w:szCs w:val="24"/>
-        </w:rPr>
-        <w:t>imprimir</w:t>
-      </w:r>
-      <w:proofErr w:type="spellEnd"/>
-      <w:r>
-        <w:rPr>
-          <w:rFonts w:ascii="Times New Roman" w:hAnsi="Times New Roman"/>
-          <w:szCs w:val="24"/>
-        </w:rPr>
-        <w:t xml:space="preserve"> </w:t>
-      </w:r>
-      <w:proofErr w:type="spellStart"/>
-      <w:r>
-        <w:rPr>
-          <w:rFonts w:ascii="Times New Roman" w:hAnsi="Times New Roman"/>
-          <w:szCs w:val="24"/>
-        </w:rPr>
-        <w:t>comprobantes</w:t>
-      </w:r>
-      <w:proofErr w:type="spellEnd"/>
-      <w:r>
-        <w:rPr>
-          <w:rFonts w:ascii="Times New Roman" w:hAnsi="Times New Roman"/>
-          <w:szCs w:val="24"/>
-        </w:rPr>
-        <w:t xml:space="preserve"> de </w:t>
-      </w:r>
-      <w:proofErr w:type="spellStart"/>
-      <w:r>
-        <w:rPr>
-          <w:rFonts w:ascii="Times New Roman" w:hAnsi="Times New Roman"/>
-          <w:szCs w:val="24"/>
-        </w:rPr>
-        <w:t>todas</w:t>
-      </w:r>
-      <w:proofErr w:type="spellEnd"/>
-      <w:r>
-        <w:rPr>
-          <w:rFonts w:ascii="Times New Roman" w:hAnsi="Times New Roman"/>
-          <w:szCs w:val="24"/>
-        </w:rPr>
-        <w:t xml:space="preserve"> las </w:t>
-      </w:r>
-      <w:proofErr w:type="spellStart"/>
-      <w:r>
-        <w:rPr>
-          <w:rFonts w:ascii="Times New Roman" w:hAnsi="Times New Roman"/>
-          <w:szCs w:val="24"/>
-        </w:rPr>
-        <w:t>reservas</w:t>
-      </w:r>
-      <w:proofErr w:type="spellEnd"/>
-      <w:r>
-        <w:rPr>
-          <w:rFonts w:ascii="Times New Roman" w:hAnsi="Times New Roman"/>
-          <w:szCs w:val="24"/>
-        </w:rPr>
-        <w:t xml:space="preserve"> y </w:t>
-      </w:r>
-      <w:proofErr w:type="spellStart"/>
-      <w:r>
-        <w:rPr>
-          <w:rFonts w:ascii="Times New Roman" w:hAnsi="Times New Roman"/>
-          <w:szCs w:val="24"/>
-        </w:rPr>
-        <w:t>mostrar</w:t>
-      </w:r>
-      <w:proofErr w:type="spellEnd"/>
-      <w:r>
-        <w:rPr>
-          <w:rFonts w:ascii="Times New Roman" w:hAnsi="Times New Roman"/>
-          <w:szCs w:val="24"/>
-        </w:rPr>
-        <w:t xml:space="preserve"> un </w:t>
-      </w:r>
-      <w:proofErr w:type="spellStart"/>
-      <w:r>
-        <w:rPr>
-          <w:rFonts w:ascii="Times New Roman" w:hAnsi="Times New Roman"/>
-          <w:szCs w:val="24"/>
-        </w:rPr>
-        <w:t>resumen</w:t>
-      </w:r>
-      <w:proofErr w:type="spellEnd"/>
-      <w:r>
-        <w:rPr>
-          <w:rFonts w:ascii="Times New Roman" w:hAnsi="Times New Roman"/>
-          <w:szCs w:val="24"/>
-        </w:rPr>
-        <w:t xml:space="preserve"> del </w:t>
-      </w:r>
-      <w:proofErr w:type="spellStart"/>
-      <w:r>
-        <w:rPr>
-          <w:rFonts w:ascii="Times New Roman" w:hAnsi="Times New Roman"/>
-          <w:szCs w:val="24"/>
-        </w:rPr>
-        <w:t>estado</w:t>
-      </w:r>
-      <w:proofErr w:type="spellEnd"/>
-      <w:r>
-        <w:rPr>
-          <w:rFonts w:ascii="Times New Roman" w:hAnsi="Times New Roman"/>
-          <w:szCs w:val="24"/>
-        </w:rPr>
-        <w:t xml:space="preserve"> del </w:t>
-      </w:r>
-      <w:proofErr w:type="spellStart"/>
-      <w:r>
-        <w:rPr>
-          <w:rFonts w:ascii="Times New Roman" w:hAnsi="Times New Roman"/>
-          <w:szCs w:val="24"/>
-        </w:rPr>
-        <w:t>huésped</w:t>
-      </w:r>
-      <w:proofErr w:type="spellEnd"/>
-      <w:r>
-        <w:rPr>
-          <w:rFonts w:ascii="Times New Roman" w:hAnsi="Times New Roman"/>
-          <w:szCs w:val="24"/>
-        </w:rPr>
-        <w:t>.</w:t>
+      <w:r>
+        <w:rPr>
+          <w:rFonts w:ascii="Times New Roman" w:hAnsi="Times New Roman"/>
+          <w:szCs w:val="24"/>
+          <w:lang w:val="es-CO"/>
+        </w:rPr>
+        <w:t>Representa a los usuarios que realizan reservas. Maneja nombre completo, documento, antigüedad, puntuación y una lista dinámica de reservas. El código del huésped se genera automáticamente (HSP-0001, etc.). Incluye métodos para agregar reservas (validando que no se solapen), anular reservas (notificando al alojamiento), imprimir comprobantes de todas las reservas y mostrar un resumen del estado del huésped.</w:t>
       </w:r>
     </w:p>
     <w:p>
@@ -3717,139 +1824,24 @@
           <w:numId w:val="21"/>
         </w:numPr>
         <w:spacing w:line="480" w:lineRule="auto"/>
-      </w:pPr>
-      <w:r>
-        <w:rPr>
-          <w:rStyle w:val="Textoennegrita"/>
+        <w:rPr>
+          <w:lang w:val="es-CO"/>
+        </w:rPr>
+      </w:pPr>
+      <w:r>
+        <w:rPr>
+          <w:rStyle w:val="Strong"/>
           <w:b w:val="0"/>
           <w:bCs w:val="0"/>
-        </w:rPr>
-        <w:t xml:space="preserve">En </w:t>
-      </w:r>
-      <w:proofErr w:type="spellStart"/>
-      <w:r>
-        <w:rPr>
-          <w:rStyle w:val="Textoennegrita"/>
-          <w:b w:val="0"/>
-          <w:bCs w:val="0"/>
-        </w:rPr>
-        <w:t>Reserva</w:t>
-      </w:r>
-      <w:proofErr w:type="spellEnd"/>
-      <w:r>
-        <w:t xml:space="preserve"> se </w:t>
-      </w:r>
-      <w:proofErr w:type="spellStart"/>
-      <w:r>
-        <w:t>validó</w:t>
-      </w:r>
-      <w:proofErr w:type="spellEnd"/>
-      <w:r>
-        <w:t xml:space="preserve"> la </w:t>
-      </w:r>
-      <w:proofErr w:type="spellStart"/>
-      <w:r>
-        <w:t>creación</w:t>
-      </w:r>
-      <w:proofErr w:type="spellEnd"/>
-      <w:r>
-        <w:t xml:space="preserve"> de </w:t>
-      </w:r>
-      <w:proofErr w:type="spellStart"/>
-      <w:r>
-        <w:t>reservas</w:t>
-      </w:r>
-      <w:proofErr w:type="spellEnd"/>
-      <w:r>
-        <w:t xml:space="preserve"> </w:t>
-      </w:r>
-      <w:proofErr w:type="spellStart"/>
-      <w:r>
-        <w:t>mediante</w:t>
-      </w:r>
-      <w:proofErr w:type="spellEnd"/>
-      <w:r>
-        <w:t xml:space="preserve"> ambos </w:t>
-      </w:r>
-      <w:proofErr w:type="spellStart"/>
-      <w:r>
-        <w:t>constructores</w:t>
-      </w:r>
-      <w:proofErr w:type="spellEnd"/>
-      <w:r>
-        <w:t xml:space="preserve">, </w:t>
-      </w:r>
-      <w:proofErr w:type="spellStart"/>
-      <w:r>
-        <w:t>copia</w:t>
-      </w:r>
-      <w:proofErr w:type="spellEnd"/>
-      <w:r>
-        <w:t xml:space="preserve">, </w:t>
-      </w:r>
-      <w:proofErr w:type="spellStart"/>
-      <w:r>
-        <w:t>asignación</w:t>
-      </w:r>
-      <w:proofErr w:type="spellEnd"/>
-      <w:r>
-        <w:t xml:space="preserve">, </w:t>
-      </w:r>
-      <w:proofErr w:type="spellStart"/>
-      <w:r>
-        <w:t>generación</w:t>
-      </w:r>
-      <w:proofErr w:type="spellEnd"/>
-      <w:r>
-        <w:t xml:space="preserve"> de </w:t>
-      </w:r>
-      <w:proofErr w:type="spellStart"/>
-      <w:r>
-        <w:t>códigos</w:t>
-      </w:r>
-      <w:proofErr w:type="spellEnd"/>
-      <w:r>
-        <w:t xml:space="preserve">, </w:t>
-      </w:r>
-      <w:proofErr w:type="spellStart"/>
-      <w:r>
-        <w:t>validación</w:t>
-      </w:r>
-      <w:proofErr w:type="spellEnd"/>
-      <w:r>
-        <w:t xml:space="preserve"> de </w:t>
-      </w:r>
-      <w:proofErr w:type="spellStart"/>
-      <w:r>
-        <w:t>fechas</w:t>
-      </w:r>
-      <w:proofErr w:type="spellEnd"/>
-      <w:r>
-        <w:t xml:space="preserve"> y la </w:t>
-      </w:r>
-      <w:proofErr w:type="spellStart"/>
-      <w:r>
-        <w:t>impresión</w:t>
-      </w:r>
-      <w:proofErr w:type="spellEnd"/>
-      <w:r>
-        <w:t xml:space="preserve"> del </w:t>
-      </w:r>
-      <w:proofErr w:type="spellStart"/>
-      <w:r>
-        <w:t>comprobante</w:t>
-      </w:r>
-      <w:proofErr w:type="spellEnd"/>
-      <w:r>
-        <w:t xml:space="preserve"> </w:t>
-      </w:r>
-      <w:proofErr w:type="spellStart"/>
-      <w:r>
-        <w:t>completo</w:t>
-      </w:r>
-      <w:proofErr w:type="spellEnd"/>
-      <w:r>
-        <w:t>.</w:t>
+          <w:lang w:val="es-CO"/>
+        </w:rPr>
+        <w:t>En Reserva</w:t>
+      </w:r>
+      <w:r>
+        <w:rPr>
+          <w:lang w:val="es-CO"/>
+        </w:rPr>
+        <w:t xml:space="preserve"> se validó la creación de reservas mediante ambos constructores, copia, asignación, generación de códigos, validación de fechas y la impresión del comprobante completo.</w:t>
       </w:r>
     </w:p>
     <w:p>
@@ -3860,161 +1852,168 @@
           <w:numId w:val="21"/>
         </w:numPr>
         <w:spacing w:line="480" w:lineRule="auto"/>
+        <w:rPr>
+          <w:lang w:val="es-CO"/>
+        </w:rPr>
       </w:pPr>
       <w:r>
         <w:rPr>
           <w:rFonts w:hAnsi="Symbol"/>
+          <w:lang w:val="es-CO"/>
         </w:rPr>
         <w:t xml:space="preserve">En </w:t>
       </w:r>
       <w:proofErr w:type="spellStart"/>
       <w:r>
         <w:rPr>
-          <w:rStyle w:val="Textoennegrita"/>
+          <w:rStyle w:val="Strong"/>
           <w:b w:val="0"/>
           <w:bCs w:val="0"/>
+          <w:lang w:val="es-CO"/>
         </w:rPr>
         <w:t>Huesped</w:t>
       </w:r>
       <w:proofErr w:type="spellEnd"/>
       <w:r>
-        <w:t xml:space="preserve"> se </w:t>
+        <w:rPr>
+          <w:lang w:val="es-CO"/>
+        </w:rPr>
+        <w:t xml:space="preserve"> se comprobó la gestión dinámica de reservas, prevención de solapamientos, anulación correcta con referencia al alojamiento, generación automática de código y resumen de estado del huésped.</w:t>
+      </w:r>
+      <w:r>
+        <w:rPr>
+          <w:lang w:val="es-CO"/>
+        </w:rPr>
+        <w:br/>
+      </w:r>
+      <w:r>
+        <w:rPr>
+          <w:lang w:val="es-CO"/>
+        </w:rPr>
+        <w:t xml:space="preserve">Durante las pruebas de integración de las clases </w:t>
       </w:r>
       <w:proofErr w:type="spellStart"/>
       <w:r>
-        <w:t>comprobó</w:t>
+        <w:rPr>
+          <w:lang w:val="es-CO"/>
+        </w:rPr>
+        <w:t>Huesped</w:t>
       </w:r>
       <w:proofErr w:type="spellEnd"/>
       <w:r>
-        <w:t xml:space="preserve"> la </w:t>
+        <w:rPr>
+          <w:lang w:val="es-CO"/>
+        </w:rPr>
+        <w:t xml:space="preserve"> y Reserva, se logró validar completamente su funcionamiento dentro del sistema. Se verificaron casos como la creación automática de códigos, el almacenamiento y recuperación de reservas, la </w:t>
+      </w:r>
+      <w:r>
+        <w:rPr>
+          <w:lang w:val="es-CO"/>
+        </w:rPr>
+        <w:lastRenderedPageBreak/>
+        <w:t>detección de conflictos de fechas al agregar nuevas reservas, y la correcta anulación de reservas, incluyendo la liberación de memoria dinámica.</w:t>
+      </w:r>
+    </w:p>
+    <w:p>
+      <w:pPr>
+        <w:pStyle w:val="NormalWeb"/>
+        <w:numPr>
+          <w:ilvl w:val="0"/>
+          <w:numId w:val="21"/>
+        </w:numPr>
+        <w:spacing w:line="480" w:lineRule="auto"/>
+        <w:rPr>
+          <w:lang w:val="es-CO"/>
+        </w:rPr>
+      </w:pPr>
+      <w:r>
+        <w:rPr>
+          <w:lang w:val="es-CO"/>
+        </w:rPr>
+        <w:t>También se validaron los contadores de recursos incorporados (</w:t>
       </w:r>
       <w:proofErr w:type="spellStart"/>
       <w:r>
-        <w:t>gestión</w:t>
+        <w:rPr>
+          <w:lang w:val="es-CO"/>
+        </w:rPr>
+        <w:t>totalHuespedesCreados</w:t>
       </w:r>
       <w:proofErr w:type="spellEnd"/>
       <w:r>
-        <w:t xml:space="preserve"> </w:t>
+        <w:rPr>
+          <w:lang w:val="es-CO"/>
+        </w:rPr>
+        <w:t xml:space="preserve">, </w:t>
       </w:r>
       <w:proofErr w:type="spellStart"/>
       <w:r>
-        <w:t>dinámica</w:t>
+        <w:rPr>
+          <w:lang w:val="es-CO"/>
+        </w:rPr>
+        <w:t>totalReservasCreadas</w:t>
       </w:r>
       <w:proofErr w:type="spellEnd"/>
       <w:r>
-        <w:t xml:space="preserve"> de </w:t>
+        <w:rPr>
+          <w:lang w:val="es-CO"/>
+        </w:rPr>
+        <w:t xml:space="preserve">, </w:t>
       </w:r>
       <w:proofErr w:type="spellStart"/>
       <w:r>
-        <w:t>reservas</w:t>
+        <w:rPr>
+          <w:lang w:val="es-CO"/>
+        </w:rPr>
+        <w:t>totalIteraciones</w:t>
       </w:r>
       <w:proofErr w:type="spellEnd"/>
       <w:r>
-        <w:t xml:space="preserve">, </w:t>
+        <w:rPr>
+          <w:lang w:val="es-CO"/>
+        </w:rPr>
+        <w:t>...) que permiten analizar la eficiencia del sistema sin herramientas externas. Las impresiones de comprobantes y los resúmenes de información se mostraron correctamente, sin errores en tiempo de ejecución ni fugas de memoria observadas.</w:t>
+      </w:r>
+    </w:p>
+    <w:p>
+      <w:pPr>
+        <w:pStyle w:val="NormalWeb"/>
+        <w:numPr>
+          <w:ilvl w:val="0"/>
+          <w:numId w:val="21"/>
+        </w:numPr>
+        <w:spacing w:line="480" w:lineRule="auto"/>
+        <w:rPr>
+          <w:lang w:val="es-CO"/>
+        </w:rPr>
+      </w:pPr>
+      <w:r>
+        <w:rPr>
+          <w:lang w:val="es-CO"/>
+        </w:rPr>
+        <w:t>Esta versión se diseñó evitando completamente dependencias de librerías como &lt;</w:t>
       </w:r>
       <w:proofErr w:type="spellStart"/>
       <w:r>
-        <w:t>prevención</w:t>
+        <w:rPr>
+          <w:lang w:val="es-CO"/>
+        </w:rPr>
+        <w:t>cstring</w:t>
       </w:r>
       <w:proofErr w:type="spellEnd"/>
       <w:r>
-        <w:t xml:space="preserve"> de </w:t>
-      </w:r>
-      <w:proofErr w:type="spellStart"/>
-      <w:r>
-        <w:t>solapamientos</w:t>
-      </w:r>
-      <w:proofErr w:type="spellEnd"/>
-      <w:r>
-        <w:t xml:space="preserve">, </w:t>
-      </w:r>
-      <w:proofErr w:type="spellStart"/>
-      <w:r>
-        <w:t>anulación</w:t>
-      </w:r>
-      <w:proofErr w:type="spellEnd"/>
-      <w:r>
-        <w:t xml:space="preserve"> </w:t>
-      </w:r>
-      <w:proofErr w:type="spellStart"/>
-      <w:r>
-        <w:t>correcta</w:t>
-      </w:r>
-      <w:proofErr w:type="spellEnd"/>
-      <w:r>
-        <w:t xml:space="preserve"> con </w:t>
-      </w:r>
-      <w:proofErr w:type="spellStart"/>
-      <w:r>
-        <w:t>referencia</w:t>
-      </w:r>
-      <w:proofErr w:type="spellEnd"/>
-      <w:r>
-        <w:t xml:space="preserve"> al </w:t>
-      </w:r>
-      <w:proofErr w:type="spellStart"/>
-      <w:r>
-        <w:t>alojamiento</w:t>
-      </w:r>
-      <w:proofErr w:type="spellEnd"/>
-      <w:r>
-        <w:t xml:space="preserve">, </w:t>
-      </w:r>
-      <w:proofErr w:type="spellStart"/>
-      <w:r>
-        <w:t>generación</w:t>
-      </w:r>
-      <w:proofErr w:type="spellEnd"/>
-      <w:r>
-        <w:t xml:space="preserve"> </w:t>
-      </w:r>
-      <w:proofErr w:type="spellStart"/>
-      <w:r>
-        <w:t>automática</w:t>
-      </w:r>
-      <w:proofErr w:type="spellEnd"/>
-      <w:r>
-        <w:t xml:space="preserve"> de </w:t>
-      </w:r>
-      <w:proofErr w:type="spellStart"/>
-      <w:r>
-        <w:t>código</w:t>
-      </w:r>
-      <w:proofErr w:type="spellEnd"/>
-      <w:r>
-        <w:t xml:space="preserve"> y </w:t>
-      </w:r>
-      <w:proofErr w:type="spellStart"/>
-      <w:r>
-        <w:t>resumen</w:t>
-      </w:r>
-      <w:proofErr w:type="spellEnd"/>
-      <w:r>
-        <w:t xml:space="preserve"> de </w:t>
-      </w:r>
-      <w:proofErr w:type="spellStart"/>
-      <w:r>
-        <w:t>estado</w:t>
-      </w:r>
-      <w:proofErr w:type="spellEnd"/>
-      <w:r>
-        <w:t xml:space="preserve"> del </w:t>
-      </w:r>
-      <w:proofErr w:type="spellStart"/>
-      <w:r>
-        <w:t>huésped</w:t>
-      </w:r>
-      <w:proofErr w:type="spellEnd"/>
-      <w:r>
-        <w:t>.</w:t>
-      </w:r>
-    </w:p>
-    <w:p>
-      <w:pPr>
+        <w:rPr>
+          <w:lang w:val="es-CO"/>
+        </w:rPr>
+        <w:t>&gt; o &lt;iostream&gt;, reemplazándolas por funciones auxiliares propias para copiar, comparar y gestionar texto. Esto refuerza la independencia del sistema, permitiendo mayor control sobre memoria, ciclos y recursos.</w:t>
+      </w:r>
+    </w:p>
+    <w:p>
+      <w:pPr>
+        <w:pStyle w:val="NormalWeb"/>
         <w:spacing w:line="480" w:lineRule="auto"/>
-        <w:rPr>
-          <w:rFonts w:ascii="Times New Roman" w:hAnsi="Times New Roman"/>
-          <w:szCs w:val="24"/>
+        <w:ind w:left="720"/>
+        <w:rPr>
           <w:lang w:val="es-CO"/>
         </w:rPr>
       </w:pPr>
@@ -4031,7 +2030,17 @@
     </w:p>
     <w:p>
       <w:pPr>
-        <w:pStyle w:val="Ttulo3"/>
+        <w:spacing w:line="480" w:lineRule="auto"/>
+        <w:rPr>
+          <w:rFonts w:ascii="Times New Roman" w:hAnsi="Times New Roman"/>
+          <w:szCs w:val="24"/>
+          <w:lang w:val="es-CO"/>
+        </w:rPr>
+      </w:pPr>
+    </w:p>
+    <w:p>
+      <w:pPr>
+        <w:pStyle w:val="Heading3"/>
         <w:spacing w:line="480" w:lineRule="auto"/>
         <w:rPr>
           <w:rFonts w:ascii="Times New Roman" w:hAnsi="Times New Roman" w:cs="Times New Roman"/>
@@ -4047,7 +2056,6 @@
           <w:bCs/>
           <w:color w:val="000000" w:themeColor="text1"/>
         </w:rPr>
-        <w:lastRenderedPageBreak/>
         <w:t xml:space="preserve">10. </w:t>
       </w:r>
       <w:proofErr w:type="spellStart"/>
@@ -4101,7 +2109,7 @@
       <w:hyperlink r:id="rId6" w:tgtFrame="_new" w:history="1">
         <w:r>
           <w:rPr>
-            <w:rStyle w:val="Hipervnculo"/>
+            <w:rStyle w:val="Hyperlink"/>
             <w:lang w:val="es-CO"/>
           </w:rPr>
           <w:t>https://doc.qt.io</w:t>
@@ -4139,19 +2147,47 @@
         <w:rPr>
           <w:lang w:val="es-CO"/>
         </w:rPr>
-        <w:t>Archivo entregado “Desafío I</w:t>
-      </w:r>
-      <w:r>
-        <w:rPr>
-          <w:lang w:val="es-CO"/>
-        </w:rPr>
-        <w:t>I</w:t>
-      </w:r>
-      <w:r>
-        <w:rPr>
-          <w:lang w:val="es-CO"/>
-        </w:rPr>
-        <w:t xml:space="preserve"> v1.pdf” con instrucciones oficiales del reto.</w:t>
+        <w:t>Archivo entregado “</w:t>
+      </w:r>
+      <w:proofErr w:type="spellStart"/>
+      <w:r>
+        <w:rPr>
+          <w:lang w:val="es-CO"/>
+        </w:rPr>
+        <w:t>Desafio</w:t>
+      </w:r>
+      <w:proofErr w:type="spellEnd"/>
+      <w:r>
+        <w:rPr>
+          <w:lang w:val="es-CO"/>
+        </w:rPr>
+        <w:t xml:space="preserve"> </w:t>
+      </w:r>
+      <w:proofErr w:type="spellStart"/>
+      <w:r>
+        <w:rPr>
+          <w:lang w:val="es-CO"/>
+        </w:rPr>
+        <w:t>Info</w:t>
+      </w:r>
+      <w:proofErr w:type="spellEnd"/>
+      <w:r>
+        <w:rPr>
+          <w:lang w:val="es-CO"/>
+        </w:rPr>
+        <w:t xml:space="preserve"> II 2025-1 v1.01</w:t>
+      </w:r>
+      <w:r>
+        <w:rPr>
+          <w:lang w:val="es-CO"/>
+        </w:rPr>
+        <w:t>.pdf</w:t>
+      </w:r>
+      <w:r>
+        <w:rPr>
+          <w:lang w:val="es-CO"/>
+        </w:rPr>
+        <w:t>” con instrucciones del reto.</w:t>
       </w:r>
     </w:p>
     <w:p>
@@ -4235,58 +2271,7 @@
     </w:p>
     <w:p>
       <w:pPr>
-        <w:numPr>
-          <w:ilvl w:val="0"/>
-          <w:numId w:val="17"/>
-        </w:numPr>
-        <w:rPr>
-          <w:lang w:val="es-CO"/>
-        </w:rPr>
-      </w:pPr>
-      <w:r>
-        <w:rPr>
-          <w:lang w:val="es-CO"/>
-        </w:rPr>
-        <w:t xml:space="preserve">Consultas complementarias realizadas con </w:t>
-      </w:r>
-      <w:proofErr w:type="spellStart"/>
-      <w:r>
-        <w:rPr>
-          <w:lang w:val="es-CO"/>
-        </w:rPr>
-        <w:t>DeepSeek</w:t>
-      </w:r>
-      <w:proofErr w:type="spellEnd"/>
-      <w:r>
-        <w:rPr>
-          <w:lang w:val="es-CO"/>
-        </w:rPr>
-        <w:t>.</w:t>
-      </w:r>
-    </w:p>
-    <w:p>
-      <w:pPr>
-        <w:numPr>
-          <w:ilvl w:val="0"/>
-          <w:numId w:val="17"/>
-        </w:numPr>
-        <w:rPr>
-          <w:lang w:val="es-CO"/>
-        </w:rPr>
-      </w:pPr>
-      <w:r>
-        <w:rPr>
-          <w:lang w:val="es-CO"/>
-        </w:rPr>
-        <w:t>Apoyo puntual de Gemini (Google).</w:t>
-      </w:r>
-    </w:p>
-    <w:p>
-      <w:pPr>
-        <w:numPr>
-          <w:ilvl w:val="0"/>
-          <w:numId w:val="17"/>
-        </w:numPr>
+        <w:ind w:left="720"/>
         <w:rPr>
           <w:lang w:val="es-CO"/>
         </w:rPr>
@@ -4300,7 +2285,7 @@
       <w:hyperlink r:id="rId7" w:history="1">
         <w:r>
           <w:rPr>
-            <w:rStyle w:val="Hipervnculo"/>
+            <w:rStyle w:val="Hyperlink"/>
             <w:lang w:val="es-CO"/>
           </w:rPr>
           <w:t>https://github.com/Hugo-24/Desafio-2</w:t>
@@ -7764,10 +5749,10 @@
       <w14:ligatures w14:val="none"/>
     </w:rPr>
   </w:style>
-  <w:style w:type="paragraph" w:styleId="Ttulo1">
+  <w:style w:type="paragraph" w:styleId="Heading1">
     <w:name w:val="heading 1"/>
     <w:basedOn w:val="Normal"/>
-    <w:link w:val="Ttulo1Car"/>
+    <w:link w:val="Heading1Char"/>
     <w:qFormat/>
     <w:rsid w:val="002D1368"/>
     <w:pPr>
@@ -7779,11 +5764,11 @@
       <w:rFonts w:ascii="Times New Roman" w:hAnsi="Times New Roman"/>
     </w:rPr>
   </w:style>
-  <w:style w:type="paragraph" w:styleId="Ttulo2">
+  <w:style w:type="paragraph" w:styleId="Heading2">
     <w:name w:val="heading 2"/>
     <w:basedOn w:val="Normal"/>
     <w:next w:val="Normal"/>
-    <w:link w:val="Ttulo2Car"/>
+    <w:link w:val="Heading2Char"/>
     <w:uiPriority w:val="9"/>
     <w:semiHidden/>
     <w:unhideWhenUsed/>
@@ -7802,11 +5787,11 @@
       <w:szCs w:val="26"/>
     </w:rPr>
   </w:style>
-  <w:style w:type="paragraph" w:styleId="Ttulo3">
+  <w:style w:type="paragraph" w:styleId="Heading3">
     <w:name w:val="heading 3"/>
     <w:basedOn w:val="Normal"/>
     <w:next w:val="Normal"/>
-    <w:link w:val="Ttulo3Car"/>
+    <w:link w:val="Heading3Char"/>
     <w:uiPriority w:val="9"/>
     <w:semiHidden/>
     <w:unhideWhenUsed/>
@@ -7824,11 +5809,11 @@
       <w:szCs w:val="24"/>
     </w:rPr>
   </w:style>
-  <w:style w:type="paragraph" w:styleId="Ttulo4">
+  <w:style w:type="paragraph" w:styleId="Heading4">
     <w:name w:val="heading 4"/>
     <w:basedOn w:val="Normal"/>
     <w:next w:val="Normal"/>
-    <w:link w:val="Ttulo4Car"/>
+    <w:link w:val="Heading4Char"/>
     <w:uiPriority w:val="9"/>
     <w:semiHidden/>
     <w:unhideWhenUsed/>
@@ -7847,12 +5832,12 @@
       <w:color w:val="2F5496" w:themeColor="accent1" w:themeShade="BF"/>
     </w:rPr>
   </w:style>
-  <w:style w:type="character" w:default="1" w:styleId="Fuentedeprrafopredeter">
+  <w:style w:type="character" w:default="1" w:styleId="DefaultParagraphFont">
     <w:name w:val="Default Paragraph Font"/>
     <w:uiPriority w:val="1"/>
     <w:unhideWhenUsed/>
   </w:style>
-  <w:style w:type="table" w:default="1" w:styleId="Tablanormal">
+  <w:style w:type="table" w:default="1" w:styleId="TableNormal">
     <w:name w:val="Normal Table"/>
     <w:uiPriority w:val="99"/>
     <w:semiHidden/>
@@ -7867,16 +5852,16 @@
       </w:tblCellMar>
     </w:tblPr>
   </w:style>
-  <w:style w:type="numbering" w:default="1" w:styleId="Sinlista">
+  <w:style w:type="numbering" w:default="1" w:styleId="NoList">
     <w:name w:val="No List"/>
     <w:uiPriority w:val="99"/>
     <w:semiHidden/>
     <w:unhideWhenUsed/>
   </w:style>
-  <w:style w:type="character" w:customStyle="1" w:styleId="Ttulo1Car">
-    <w:name w:val="Título 1 Car"/>
-    <w:basedOn w:val="Fuentedeprrafopredeter"/>
-    <w:link w:val="Ttulo1"/>
+  <w:style w:type="character" w:customStyle="1" w:styleId="Heading1Char">
+    <w:name w:val="Heading 1 Char"/>
+    <w:basedOn w:val="DefaultParagraphFont"/>
+    <w:link w:val="Heading1"/>
     <w:rsid w:val="002D1368"/>
     <w:rPr>
       <w:rFonts w:ascii="Times New Roman" w:eastAsia="Times New Roman" w:hAnsi="Times New Roman" w:cs="Times New Roman"/>
@@ -7888,7 +5873,7 @@
   </w:style>
   <w:style w:type="character" w:customStyle="1" w:styleId="TextoindependienteCar">
     <w:name w:val="Texto independiente Car"/>
-    <w:basedOn w:val="Fuentedeprrafopredeter"/>
+    <w:basedOn w:val="DefaultParagraphFont"/>
     <w:link w:val="TextBody"/>
     <w:rsid w:val="002D1368"/>
     <w:rPr>
@@ -7927,9 +5912,9 @@
       <w:szCs w:val="24"/>
     </w:rPr>
   </w:style>
-  <w:style w:type="character" w:styleId="Hipervnculo">
+  <w:style w:type="character" w:styleId="Hyperlink">
     <w:name w:val="Hyperlink"/>
-    <w:basedOn w:val="Fuentedeprrafopredeter"/>
+    <w:basedOn w:val="DefaultParagraphFont"/>
     <w:uiPriority w:val="99"/>
     <w:unhideWhenUsed/>
     <w:rsid w:val="002D1368"/>
@@ -7938,9 +5923,9 @@
       <w:u w:val="single"/>
     </w:rPr>
   </w:style>
-  <w:style w:type="character" w:styleId="Mencinsinresolver">
+  <w:style w:type="character" w:styleId="UnresolvedMention">
     <w:name w:val="Unresolved Mention"/>
-    <w:basedOn w:val="Fuentedeprrafopredeter"/>
+    <w:basedOn w:val="DefaultParagraphFont"/>
     <w:uiPriority w:val="99"/>
     <w:semiHidden/>
     <w:unhideWhenUsed/>
@@ -7950,9 +5935,9 @@
       <w:shd w:val="clear" w:color="auto" w:fill="E1DFDD"/>
     </w:rPr>
   </w:style>
-  <w:style w:type="character" w:styleId="Textoennegrita">
+  <w:style w:type="character" w:styleId="Strong">
     <w:name w:val="Strong"/>
-    <w:basedOn w:val="Fuentedeprrafopredeter"/>
+    <w:basedOn w:val="DefaultParagraphFont"/>
     <w:uiPriority w:val="22"/>
     <w:qFormat/>
     <w:rsid w:val="00325560"/>
@@ -7961,9 +5946,9 @@
       <w:bCs/>
     </w:rPr>
   </w:style>
-  <w:style w:type="character" w:styleId="Hipervnculovisitado">
+  <w:style w:type="character" w:styleId="FollowedHyperlink">
     <w:name w:val="FollowedHyperlink"/>
-    <w:basedOn w:val="Fuentedeprrafopredeter"/>
+    <w:basedOn w:val="DefaultParagraphFont"/>
     <w:uiPriority w:val="99"/>
     <w:semiHidden/>
     <w:unhideWhenUsed/>
@@ -7973,7 +5958,7 @@
       <w:u w:val="single"/>
     </w:rPr>
   </w:style>
-  <w:style w:type="paragraph" w:styleId="Prrafodelista">
+  <w:style w:type="paragraph" w:styleId="ListParagraph">
     <w:name w:val="List Paragraph"/>
     <w:basedOn w:val="Normal"/>
     <w:uiPriority w:val="34"/>
@@ -7984,11 +5969,11 @@
       <w:contextualSpacing/>
     </w:pPr>
   </w:style>
-  <w:style w:type="paragraph" w:styleId="Ttulo">
+  <w:style w:type="paragraph" w:styleId="Title">
     <w:name w:val="Title"/>
     <w:basedOn w:val="Normal"/>
     <w:next w:val="Normal"/>
-    <w:link w:val="TtuloCar"/>
+    <w:link w:val="TitleChar"/>
     <w:uiPriority w:val="10"/>
     <w:qFormat/>
     <w:rsid w:val="001D3019"/>
@@ -8003,10 +5988,10 @@
       <w:szCs w:val="56"/>
     </w:rPr>
   </w:style>
-  <w:style w:type="character" w:customStyle="1" w:styleId="TtuloCar">
-    <w:name w:val="Título Car"/>
-    <w:basedOn w:val="Fuentedeprrafopredeter"/>
-    <w:link w:val="Ttulo"/>
+  <w:style w:type="character" w:customStyle="1" w:styleId="TitleChar">
+    <w:name w:val="Title Char"/>
+    <w:basedOn w:val="DefaultParagraphFont"/>
+    <w:link w:val="Title"/>
     <w:uiPriority w:val="10"/>
     <w:rsid w:val="001D3019"/>
     <w:rPr>
@@ -8018,7 +6003,7 @@
       <w14:ligatures w14:val="none"/>
     </w:rPr>
   </w:style>
-  <w:style w:type="paragraph" w:styleId="Sinespaciado">
+  <w:style w:type="paragraph" w:styleId="NoSpacing">
     <w:name w:val="No Spacing"/>
     <w:uiPriority w:val="1"/>
     <w:qFormat/>
@@ -8035,10 +6020,10 @@
       <w14:ligatures w14:val="none"/>
     </w:rPr>
   </w:style>
-  <w:style w:type="character" w:customStyle="1" w:styleId="Ttulo2Car">
-    <w:name w:val="Título 2 Car"/>
-    <w:basedOn w:val="Fuentedeprrafopredeter"/>
-    <w:link w:val="Ttulo2"/>
+  <w:style w:type="character" w:customStyle="1" w:styleId="Heading2Char">
+    <w:name w:val="Heading 2 Char"/>
+    <w:basedOn w:val="DefaultParagraphFont"/>
+    <w:link w:val="Heading2"/>
     <w:uiPriority w:val="9"/>
     <w:semiHidden/>
     <w:rsid w:val="00595134"/>
@@ -8051,10 +6036,10 @@
       <w14:ligatures w14:val="none"/>
     </w:rPr>
   </w:style>
-  <w:style w:type="character" w:customStyle="1" w:styleId="Ttulo3Car">
-    <w:name w:val="Título 3 Car"/>
-    <w:basedOn w:val="Fuentedeprrafopredeter"/>
-    <w:link w:val="Ttulo3"/>
+  <w:style w:type="character" w:customStyle="1" w:styleId="Heading3Char">
+    <w:name w:val="Heading 3 Char"/>
+    <w:basedOn w:val="DefaultParagraphFont"/>
+    <w:link w:val="Heading3"/>
     <w:uiPriority w:val="9"/>
     <w:semiHidden/>
     <w:rsid w:val="00F42366"/>
@@ -8067,10 +6052,10 @@
       <w14:ligatures w14:val="none"/>
     </w:rPr>
   </w:style>
-  <w:style w:type="character" w:customStyle="1" w:styleId="Ttulo4Car">
-    <w:name w:val="Título 4 Car"/>
-    <w:basedOn w:val="Fuentedeprrafopredeter"/>
-    <w:link w:val="Ttulo4"/>
+  <w:style w:type="character" w:customStyle="1" w:styleId="Heading4Char">
+    <w:name w:val="Heading 4 Char"/>
+    <w:basedOn w:val="DefaultParagraphFont"/>
+    <w:link w:val="Heading4"/>
     <w:uiPriority w:val="9"/>
     <w:semiHidden/>
     <w:rsid w:val="00F42366"/>
@@ -8085,9 +6070,9 @@
       <w14:ligatures w14:val="none"/>
     </w:rPr>
   </w:style>
-  <w:style w:type="table" w:styleId="Tablaconcuadrcula">
+  <w:style w:type="table" w:styleId="TableGrid">
     <w:name w:val="Table Grid"/>
-    <w:basedOn w:val="Tablanormal"/>
+    <w:basedOn w:val="TableNormal"/>
     <w:uiPriority w:val="39"/>
     <w:rsid w:val="00124BCC"/>
     <w:pPr>

</xml_diff>